<commit_message>
Quit + some ctors
</commit_message>
<xml_diff>
--- a/Tasks_HW1.docx
+++ b/Tasks_HW1.docx
@@ -275,6 +275,40 @@
         </w:rPr>
         <w:t>לעבוד יחד בלייב שייר</w:t>
       </w:r>
+      <w:r>
+        <w:rPr>
+          <w:rFonts w:ascii="Times New Roman" w:hAnsi="Times New Roman" w:cs="David" w:hint="cs"/>
+          <w:sz w:val="24"/>
+          <w:szCs w:val="24"/>
+          <w:rtl/>
+        </w:rPr>
+        <w:t>?</w:t>
+      </w:r>
+    </w:p>
+    <w:p>
+      <w:pPr>
+        <w:pStyle w:val="ListParagraph"/>
+        <w:numPr>
+          <w:ilvl w:val="1"/>
+          <w:numId w:val="2"/>
+        </w:numPr>
+        <w:bidi/>
+        <w:spacing w:after="0" w:line="360" w:lineRule="auto"/>
+        <w:rPr>
+          <w:rFonts w:ascii="Times New Roman" w:hAnsi="Times New Roman" w:cs="David"/>
+          <w:sz w:val="24"/>
+          <w:szCs w:val="24"/>
+        </w:rPr>
+      </w:pPr>
+      <w:r>
+        <w:rPr>
+          <w:rFonts w:ascii="Times New Roman" w:hAnsi="Times New Roman" w:cs="David" w:hint="cs"/>
+          <w:sz w:val="24"/>
+          <w:szCs w:val="24"/>
+          <w:rtl/>
+        </w:rPr>
+        <w:t>להחליט איך נוח</w:t>
+      </w:r>
     </w:p>
     <w:p>
       <w:pPr>
@@ -521,6 +555,32 @@
           <w:rtl/>
         </w:rPr>
         <w:t xml:space="preserve"> ומתחיל אקסטרנל</w:t>
+      </w:r>
+    </w:p>
+    <w:p>
+      <w:pPr>
+        <w:pStyle w:val="ListParagraph"/>
+        <w:numPr>
+          <w:ilvl w:val="2"/>
+          <w:numId w:val="2"/>
+        </w:numPr>
+        <w:bidi/>
+        <w:spacing w:after="0" w:line="360" w:lineRule="auto"/>
+        <w:rPr>
+          <w:rFonts w:ascii="Times New Roman" w:hAnsi="Times New Roman" w:cs="David"/>
+          <w:sz w:val="24"/>
+          <w:szCs w:val="24"/>
+          <w:lang w:eastAsia="en-US"/>
+        </w:rPr>
+      </w:pPr>
+      <w:r>
+        <w:rPr>
+          <w:rFonts w:ascii="Times New Roman" w:hAnsi="Times New Roman" w:cs="David" w:hint="cs"/>
+          <w:sz w:val="24"/>
+          <w:szCs w:val="24"/>
+          <w:rtl/>
+        </w:rPr>
+        <w:t>אביטל בודק שרץ ועושה בנאים וכו'</w:t>
       </w:r>
     </w:p>
     <w:p>

</xml_diff>

<commit_message>
updated getCommand in quit
</commit_message>
<xml_diff>
--- a/Tasks_HW1.docx
+++ b/Tasks_HW1.docx
@@ -314,6 +314,80 @@
       <w:pPr>
         <w:pStyle w:val="ListParagraph"/>
         <w:numPr>
+          <w:ilvl w:val="1"/>
+          <w:numId w:val="2"/>
+        </w:numPr>
+        <w:bidi/>
+        <w:spacing w:after="0" w:line="360" w:lineRule="auto"/>
+        <w:rPr>
+          <w:rFonts w:ascii="Times New Roman" w:hAnsi="Times New Roman" w:cs="David"/>
+          <w:sz w:val="24"/>
+          <w:szCs w:val="24"/>
+          <w:highlight w:val="yellow"/>
+        </w:rPr>
+      </w:pPr>
+      <w:r>
+        <w:rPr>
+          <w:rFonts w:ascii="Times New Roman" w:hAnsi="Times New Roman" w:cs="David" w:hint="cs"/>
+          <w:sz w:val="24"/>
+          <w:szCs w:val="24"/>
+          <w:highlight w:val="yellow"/>
+          <w:rtl/>
+        </w:rPr>
+        <w:t>לחבר גיט ל</w:t>
+      </w:r>
+      <w:r>
+        <w:rPr>
+          <w:rFonts w:ascii="Times New Roman" w:hAnsi="Times New Roman" w:cs="David" w:hint="cs"/>
+          <w:sz w:val="24"/>
+          <w:szCs w:val="24"/>
+          <w:highlight w:val="yellow"/>
+        </w:rPr>
+        <w:t>IDE</w:t>
+      </w:r>
+      <w:r>
+        <w:rPr>
+          <w:rFonts w:ascii="Times New Roman" w:hAnsi="Times New Roman" w:cs="David" w:hint="cs"/>
+          <w:sz w:val="24"/>
+          <w:szCs w:val="24"/>
+          <w:highlight w:val="yellow"/>
+          <w:rtl/>
+        </w:rPr>
+        <w:t xml:space="preserve"> ב</w:t>
+      </w:r>
+      <w:r>
+        <w:rPr>
+          <w:rFonts w:ascii="Times New Roman" w:hAnsi="Times New Roman" w:cs="David" w:hint="cs"/>
+          <w:sz w:val="24"/>
+          <w:szCs w:val="24"/>
+          <w:highlight w:val="yellow"/>
+        </w:rPr>
+        <w:t>VM</w:t>
+      </w:r>
+      <w:r>
+        <w:rPr>
+          <w:rFonts w:ascii="Times New Roman" w:hAnsi="Times New Roman" w:cs="David" w:hint="cs"/>
+          <w:sz w:val="24"/>
+          <w:szCs w:val="24"/>
+          <w:highlight w:val="yellow"/>
+          <w:rtl/>
+        </w:rPr>
+        <w:t>, כדי שנוכל לעבוד יחד על ה-</w:t>
+      </w:r>
+      <w:r>
+        <w:rPr>
+          <w:rFonts w:ascii="Times New Roman" w:hAnsi="Times New Roman" w:cs="David" w:hint="cs"/>
+          <w:sz w:val="24"/>
+          <w:szCs w:val="24"/>
+          <w:highlight w:val="yellow"/>
+        </w:rPr>
+        <w:t>VM</w:t>
+      </w:r>
+    </w:p>
+    <w:p>
+      <w:pPr>
+        <w:pStyle w:val="ListParagraph"/>
+        <w:numPr>
           <w:ilvl w:val="0"/>
           <w:numId w:val="1"/>
         </w:numPr>
@@ -453,31 +527,124 @@
           <w:szCs w:val="24"/>
           <w:rtl/>
         </w:rPr>
-        <w:t xml:space="preserve">אביטל עשה פונקציות עד </w:t>
-      </w:r>
-      <w:r>
-        <w:rPr>
-          <w:rFonts w:ascii="Times New Roman" w:hAnsi="Times New Roman" w:cs="David" w:hint="cs"/>
-          <w:sz w:val="24"/>
-          <w:szCs w:val="24"/>
-        </w:rPr>
-        <w:t>KILL</w:t>
-      </w:r>
-      <w:r>
-        <w:rPr>
-          <w:rFonts w:ascii="Times New Roman" w:hAnsi="Times New Roman" w:cs="David" w:hint="eastAsia"/>
-          <w:sz w:val="24"/>
-          <w:szCs w:val="24"/>
-        </w:rPr>
-        <w:t>C</w:t>
-      </w:r>
-      <w:r>
-        <w:rPr>
-          <w:rFonts w:ascii="Times New Roman" w:hAnsi="Times New Roman" w:cs="David"/>
-          <w:sz w:val="24"/>
-          <w:szCs w:val="24"/>
-        </w:rPr>
-        <w:t>OMMAND</w:t>
+        <w:t>אביטל</w:t>
+      </w:r>
+    </w:p>
+    <w:p>
+      <w:pPr>
+        <w:pStyle w:val="ListParagraph"/>
+        <w:numPr>
+          <w:ilvl w:val="2"/>
+          <w:numId w:val="2"/>
+        </w:numPr>
+        <w:bidi/>
+        <w:spacing w:after="0" w:line="360" w:lineRule="auto"/>
+        <w:rPr>
+          <w:rFonts w:ascii="Times New Roman" w:hAnsi="Times New Roman" w:cs="David"/>
+          <w:sz w:val="24"/>
+          <w:szCs w:val="24"/>
+          <w:lang w:eastAsia="en-US"/>
+        </w:rPr>
+      </w:pPr>
+      <w:r>
+        <w:rPr>
+          <w:rFonts w:ascii="Times New Roman" w:hAnsi="Times New Roman" w:cs="David" w:hint="cs"/>
+          <w:sz w:val="24"/>
+          <w:szCs w:val="24"/>
+          <w:rtl/>
+          <w:lang w:eastAsia="en-US"/>
+        </w:rPr>
+        <w:t>פונקציות של ה</w:t>
+      </w:r>
+      <w:r>
+        <w:rPr>
+          <w:rFonts w:ascii="Times New Roman" w:hAnsi="Times New Roman" w:cs="David" w:hint="cs"/>
+          <w:sz w:val="24"/>
+          <w:szCs w:val="24"/>
+          <w:lang w:eastAsia="en-US"/>
+        </w:rPr>
+        <w:t>JOBSLIST</w:t>
+      </w:r>
+      <w:r>
+        <w:rPr>
+          <w:rFonts w:ascii="Times New Roman" w:hAnsi="Times New Roman" w:cs="David" w:hint="cs"/>
+          <w:sz w:val="24"/>
+          <w:szCs w:val="24"/>
+          <w:rtl/>
+          <w:lang w:eastAsia="en-US"/>
+        </w:rPr>
+        <w:t xml:space="preserve"> (כמו </w:t>
+      </w:r>
+      <w:r>
+        <w:rPr>
+          <w:rFonts w:ascii="Times New Roman" w:hAnsi="Times New Roman" w:cs="David" w:hint="cs"/>
+          <w:sz w:val="24"/>
+          <w:szCs w:val="24"/>
+          <w:lang w:eastAsia="en-US"/>
+        </w:rPr>
+        <w:t>ADD</w:t>
+      </w:r>
+      <w:r>
+        <w:rPr>
+          <w:rFonts w:ascii="Times New Roman" w:hAnsi="Times New Roman" w:cs="David" w:hint="cs"/>
+          <w:sz w:val="24"/>
+          <w:szCs w:val="24"/>
+          <w:rtl/>
+          <w:lang w:eastAsia="en-US"/>
+        </w:rPr>
+        <w:t xml:space="preserve"> וכו')</w:t>
+      </w:r>
+    </w:p>
+    <w:p>
+      <w:pPr>
+        <w:pStyle w:val="ListParagraph"/>
+        <w:numPr>
+          <w:ilvl w:val="2"/>
+          <w:numId w:val="2"/>
+        </w:numPr>
+        <w:bidi/>
+        <w:spacing w:after="0" w:line="360" w:lineRule="auto"/>
+        <w:rPr>
+          <w:rFonts w:ascii="Times New Roman" w:hAnsi="Times New Roman" w:cs="David"/>
+          <w:sz w:val="24"/>
+          <w:szCs w:val="24"/>
+          <w:lang w:eastAsia="en-US"/>
+        </w:rPr>
+      </w:pPr>
+      <w:r>
+        <w:rPr>
+          <w:rFonts w:ascii="Times New Roman" w:hAnsi="Times New Roman" w:cs="David" w:hint="cs"/>
+          <w:sz w:val="24"/>
+          <w:szCs w:val="24"/>
+          <w:rtl/>
+        </w:rPr>
+        <w:t>בודק שרץ ועושה בנאים וכו'</w:t>
+      </w:r>
+    </w:p>
+    <w:p>
+      <w:pPr>
+        <w:pStyle w:val="ListParagraph"/>
+        <w:numPr>
+          <w:ilvl w:val="2"/>
+          <w:numId w:val="2"/>
+        </w:numPr>
+        <w:bidi/>
+        <w:spacing w:after="0" w:line="360" w:lineRule="auto"/>
+        <w:rPr>
+          <w:rFonts w:ascii="Times New Roman" w:hAnsi="Times New Roman" w:cs="David"/>
+          <w:sz w:val="24"/>
+          <w:szCs w:val="24"/>
+          <w:lang w:eastAsia="en-US"/>
+        </w:rPr>
+      </w:pPr>
+      <w:r>
+        <w:rPr>
+          <w:rFonts w:ascii="Times New Roman" w:hAnsi="Times New Roman" w:cs="David" w:hint="cs"/>
+          <w:sz w:val="24"/>
+          <w:szCs w:val="24"/>
+          <w:lang w:eastAsia="en-US"/>
+        </w:rPr>
+        <w:t>EXTERNAL</w:t>
       </w:r>
     </w:p>
     <w:p>
@@ -502,8 +669,9 @@
           <w:sz w:val="24"/>
           <w:szCs w:val="24"/>
           <w:rtl/>
-        </w:rPr>
-        <w:t>לעבוד על פונקציות החל משם</w:t>
+          <w:lang w:eastAsia="en-US"/>
+        </w:rPr>
+        <w:t>אלון</w:t>
       </w:r>
     </w:p>
     <w:p>
@@ -527,34 +695,9 @@
           <w:rFonts w:ascii="Times New Roman" w:hAnsi="Times New Roman" w:cs="David" w:hint="cs"/>
           <w:sz w:val="24"/>
           <w:szCs w:val="24"/>
-          <w:rtl/>
-        </w:rPr>
-        <w:t xml:space="preserve">אני עושה </w:t>
-      </w:r>
-      <w:r>
-        <w:rPr>
-          <w:rFonts w:ascii="Times New Roman" w:hAnsi="Times New Roman" w:cs="David" w:hint="eastAsia"/>
-          <w:sz w:val="24"/>
-          <w:szCs w:val="24"/>
-        </w:rPr>
-        <w:t>q</w:t>
-      </w:r>
-      <w:r>
-        <w:rPr>
-          <w:rFonts w:ascii="Times New Roman" w:hAnsi="Times New Roman" w:cs="David"/>
-          <w:sz w:val="24"/>
-          <w:szCs w:val="24"/>
-        </w:rPr>
-        <w:t>uit</w:t>
-      </w:r>
-      <w:r>
-        <w:rPr>
-          <w:rFonts w:ascii="Times New Roman" w:hAnsi="Times New Roman" w:cs="David" w:hint="cs"/>
-          <w:sz w:val="24"/>
-          <w:szCs w:val="24"/>
-          <w:rtl/>
-        </w:rPr>
-        <w:t xml:space="preserve"> ומתחיל אקסטרנל</w:t>
+          <w:lang w:eastAsia="en-US"/>
+        </w:rPr>
+        <w:t>SPECIAL</w:t>
       </w:r>
     </w:p>
     <w:p>
@@ -575,12 +718,154 @@
       </w:pPr>
       <w:r>
         <w:rPr>
-          <w:rFonts w:ascii="Times New Roman" w:hAnsi="Times New Roman" w:cs="David" w:hint="cs"/>
-          <w:sz w:val="24"/>
-          <w:szCs w:val="24"/>
-          <w:rtl/>
-        </w:rPr>
-        <w:t>אביטל בודק שרץ ועושה בנאים וכו'</w:t>
+          <w:rFonts w:ascii="Times New Roman" w:hAnsi="Times New Roman" w:cs="David"/>
+          <w:sz w:val="24"/>
+          <w:szCs w:val="24"/>
+        </w:rPr>
+        <w:t>Job entry</w:t>
+      </w:r>
+      <w:r>
+        <w:rPr>
+          <w:rFonts w:ascii="Times New Roman" w:hAnsi="Times New Roman" w:cs="David" w:hint="cs"/>
+          <w:sz w:val="24"/>
+          <w:szCs w:val="24"/>
+          <w:rtl/>
+        </w:rPr>
+        <w:t xml:space="preserve"> </w:t>
+      </w:r>
+      <w:r>
+        <w:rPr>
+          <w:rFonts w:ascii="Times New Roman" w:hAnsi="Times New Roman" w:cs="David"/>
+          <w:sz w:val="24"/>
+          <w:szCs w:val="24"/>
+          <w:rtl/>
+        </w:rPr>
+        <w:t>–</w:t>
+      </w:r>
+      <w:r>
+        <w:rPr>
+          <w:rFonts w:ascii="Times New Roman" w:hAnsi="Times New Roman" w:cs="David" w:hint="cs"/>
+          <w:sz w:val="24"/>
+          <w:szCs w:val="24"/>
+          <w:rtl/>
+        </w:rPr>
+        <w:t xml:space="preserve"> מעטפת של </w:t>
+      </w:r>
+      <w:r>
+        <w:rPr>
+          <w:rFonts w:ascii="Times New Roman" w:hAnsi="Times New Roman" w:cs="David" w:hint="eastAsia"/>
+          <w:sz w:val="24"/>
+          <w:szCs w:val="24"/>
+        </w:rPr>
+        <w:t>c</w:t>
+      </w:r>
+      <w:r>
+        <w:rPr>
+          <w:rFonts w:ascii="Times New Roman" w:hAnsi="Times New Roman" w:cs="David"/>
+          <w:sz w:val="24"/>
+          <w:szCs w:val="24"/>
+        </w:rPr>
+        <w:t>ommand</w:t>
+      </w:r>
+    </w:p>
+    <w:p>
+      <w:pPr>
+        <w:pStyle w:val="ListParagraph"/>
+        <w:numPr>
+          <w:ilvl w:val="0"/>
+          <w:numId w:val="2"/>
+        </w:numPr>
+        <w:bidi/>
+        <w:spacing w:after="0" w:line="360" w:lineRule="auto"/>
+        <w:rPr>
+          <w:rFonts w:ascii="Times New Roman" w:hAnsi="Times New Roman" w:cs="David"/>
+          <w:sz w:val="24"/>
+          <w:szCs w:val="24"/>
+        </w:rPr>
+      </w:pPr>
+      <w:r>
+        <w:rPr>
+          <w:rFonts w:ascii="Times New Roman" w:hAnsi="Times New Roman" w:cs="David" w:hint="cs"/>
+          <w:sz w:val="24"/>
+          <w:szCs w:val="24"/>
+          <w:rtl/>
+        </w:rPr>
+        <w:t>טסטים</w:t>
+      </w:r>
+    </w:p>
+    <w:p>
+      <w:pPr>
+        <w:pStyle w:val="ListParagraph"/>
+        <w:numPr>
+          <w:ilvl w:val="1"/>
+          <w:numId w:val="2"/>
+        </w:numPr>
+        <w:bidi/>
+        <w:spacing w:after="0" w:line="360" w:lineRule="auto"/>
+        <w:rPr>
+          <w:rFonts w:ascii="Times New Roman" w:hAnsi="Times New Roman" w:cs="David"/>
+          <w:sz w:val="24"/>
+          <w:szCs w:val="24"/>
+        </w:rPr>
+      </w:pPr>
+      <w:r>
+        <w:rPr>
+          <w:rFonts w:ascii="Times New Roman" w:hAnsi="Times New Roman" w:cs="David" w:hint="cs"/>
+          <w:sz w:val="24"/>
+          <w:szCs w:val="24"/>
+          <w:rtl/>
+        </w:rPr>
+        <w:t>למצוא משהו כללי</w:t>
+      </w:r>
+    </w:p>
+    <w:p>
+      <w:pPr>
+        <w:pStyle w:val="ListParagraph"/>
+        <w:numPr>
+          <w:ilvl w:val="1"/>
+          <w:numId w:val="2"/>
+        </w:numPr>
+        <w:bidi/>
+        <w:spacing w:after="0" w:line="360" w:lineRule="auto"/>
+        <w:rPr>
+          <w:rFonts w:ascii="Times New Roman" w:hAnsi="Times New Roman" w:cs="David"/>
+          <w:sz w:val="24"/>
+          <w:szCs w:val="24"/>
+        </w:rPr>
+      </w:pPr>
+      <w:r>
+        <w:rPr>
+          <w:rFonts w:ascii="Times New Roman" w:hAnsi="Times New Roman" w:cs="David" w:hint="cs"/>
+          <w:sz w:val="24"/>
+          <w:szCs w:val="24"/>
+          <w:rtl/>
+        </w:rPr>
+        <w:t>לכתוב</w:t>
+      </w:r>
+    </w:p>
+    <w:p>
+      <w:pPr>
+        <w:pStyle w:val="ListParagraph"/>
+        <w:numPr>
+          <w:ilvl w:val="1"/>
+          <w:numId w:val="2"/>
+        </w:numPr>
+        <w:bidi/>
+        <w:spacing w:after="0" w:line="360" w:lineRule="auto"/>
+        <w:rPr>
+          <w:rFonts w:ascii="Times New Roman" w:hAnsi="Times New Roman" w:cs="David"/>
+          <w:sz w:val="24"/>
+          <w:szCs w:val="24"/>
+        </w:rPr>
+      </w:pPr>
+      <w:r>
+        <w:rPr>
+          <w:rFonts w:ascii="Times New Roman" w:hAnsi="Times New Roman" w:cs="David" w:hint="cs"/>
+          <w:sz w:val="24"/>
+          <w:szCs w:val="24"/>
+          <w:rtl/>
+        </w:rPr>
+        <w:t>טסטים שצריך-</w:t>
       </w:r>
     </w:p>
     <w:p>
@@ -596,66 +881,23 @@
           <w:rFonts w:ascii="Times New Roman" w:hAnsi="Times New Roman" w:cs="David"/>
           <w:sz w:val="24"/>
           <w:szCs w:val="24"/>
-          <w:lang w:eastAsia="en-US"/>
-        </w:rPr>
-      </w:pPr>
-      <w:r>
-        <w:rPr>
-          <w:rFonts w:ascii="Times New Roman" w:hAnsi="Times New Roman" w:cs="David"/>
-          <w:sz w:val="24"/>
-          <w:szCs w:val="24"/>
-        </w:rPr>
-        <w:t>Job entry</w:t>
-      </w:r>
-      <w:r>
-        <w:rPr>
-          <w:rFonts w:ascii="Times New Roman" w:hAnsi="Times New Roman" w:cs="David" w:hint="cs"/>
-          <w:sz w:val="24"/>
-          <w:szCs w:val="24"/>
-          <w:rtl/>
-        </w:rPr>
-        <w:t xml:space="preserve"> </w:t>
-      </w:r>
-      <w:r>
-        <w:rPr>
-          <w:rFonts w:ascii="Times New Roman" w:hAnsi="Times New Roman" w:cs="David"/>
-          <w:sz w:val="24"/>
-          <w:szCs w:val="24"/>
-          <w:rtl/>
-        </w:rPr>
-        <w:t>–</w:t>
-      </w:r>
-      <w:r>
-        <w:rPr>
-          <w:rFonts w:ascii="Times New Roman" w:hAnsi="Times New Roman" w:cs="David" w:hint="cs"/>
-          <w:sz w:val="24"/>
-          <w:szCs w:val="24"/>
-          <w:rtl/>
-        </w:rPr>
-        <w:t xml:space="preserve"> מעטפת של </w:t>
-      </w:r>
-      <w:r>
-        <w:rPr>
-          <w:rFonts w:ascii="Times New Roman" w:hAnsi="Times New Roman" w:cs="David" w:hint="eastAsia"/>
-          <w:sz w:val="24"/>
-          <w:szCs w:val="24"/>
-        </w:rPr>
-        <w:t>c</w:t>
-      </w:r>
-      <w:r>
-        <w:rPr>
-          <w:rFonts w:ascii="Times New Roman" w:hAnsi="Times New Roman" w:cs="David"/>
-          <w:sz w:val="24"/>
-          <w:szCs w:val="24"/>
-        </w:rPr>
-        <w:t>ommand</w:t>
-      </w:r>
-    </w:p>
-    <w:p>
-      <w:pPr>
-        <w:pStyle w:val="ListParagraph"/>
-        <w:numPr>
-          <w:ilvl w:val="0"/>
+        </w:rPr>
+      </w:pPr>
+      <w:r>
+        <w:rPr>
+          <w:rFonts w:ascii="Times New Roman" w:hAnsi="Times New Roman" w:cs="David" w:hint="cs"/>
+          <w:sz w:val="24"/>
+          <w:szCs w:val="24"/>
+          <w:rtl/>
+        </w:rPr>
+        <w:t>לוודא שהפקודות עובדות</w:t>
+      </w:r>
+    </w:p>
+    <w:p>
+      <w:pPr>
+        <w:pStyle w:val="ListParagraph"/>
+        <w:numPr>
+          <w:ilvl w:val="3"/>
           <w:numId w:val="2"/>
         </w:numPr>
         <w:bidi/>
@@ -673,57 +915,24 @@
           <w:szCs w:val="24"/>
           <w:rtl/>
         </w:rPr>
-        <w:t>טסטים</w:t>
-      </w:r>
-    </w:p>
-    <w:p>
-      <w:pPr>
-        <w:pStyle w:val="ListParagraph"/>
-        <w:numPr>
-          <w:ilvl w:val="1"/>
-          <w:numId w:val="2"/>
-        </w:numPr>
-        <w:bidi/>
-        <w:spacing w:after="0" w:line="360" w:lineRule="auto"/>
-        <w:rPr>
-          <w:rFonts w:ascii="Times New Roman" w:hAnsi="Times New Roman" w:cs="David"/>
-          <w:sz w:val="24"/>
-          <w:szCs w:val="24"/>
-        </w:rPr>
-      </w:pPr>
-      <w:r>
-        <w:rPr>
-          <w:rFonts w:ascii="Times New Roman" w:hAnsi="Times New Roman" w:cs="David" w:hint="cs"/>
-          <w:sz w:val="24"/>
-          <w:szCs w:val="24"/>
-          <w:rtl/>
-        </w:rPr>
-        <w:t>למצוא משהו כללי</w:t>
-      </w:r>
-    </w:p>
-    <w:p>
-      <w:pPr>
-        <w:pStyle w:val="ListParagraph"/>
-        <w:numPr>
-          <w:ilvl w:val="1"/>
-          <w:numId w:val="2"/>
-        </w:numPr>
-        <w:bidi/>
-        <w:spacing w:after="0" w:line="360" w:lineRule="auto"/>
-        <w:rPr>
-          <w:rFonts w:ascii="Times New Roman" w:hAnsi="Times New Roman" w:cs="David"/>
-          <w:sz w:val="24"/>
-          <w:szCs w:val="24"/>
-        </w:rPr>
-      </w:pPr>
-      <w:r>
-        <w:rPr>
-          <w:rFonts w:ascii="Times New Roman" w:hAnsi="Times New Roman" w:cs="David" w:hint="cs"/>
-          <w:sz w:val="24"/>
-          <w:szCs w:val="24"/>
-          <w:rtl/>
-        </w:rPr>
-        <w:t>לכתוב</w:t>
+        <w:t>נראה שבינתיים חלק מה</w:t>
+      </w:r>
+      <w:r>
+        <w:rPr>
+          <w:rFonts w:ascii="Times New Roman" w:hAnsi="Times New Roman" w:cs="David" w:hint="cs"/>
+          <w:sz w:val="24"/>
+          <w:szCs w:val="24"/>
+        </w:rPr>
+        <w:t>BUILTIN</w:t>
+      </w:r>
+      <w:r>
+        <w:rPr>
+          <w:rFonts w:ascii="Times New Roman" w:hAnsi="Times New Roman" w:cs="David" w:hint="cs"/>
+          <w:sz w:val="24"/>
+          <w:szCs w:val="24"/>
+          <w:rtl/>
+        </w:rPr>
+        <w:t xml:space="preserve"> עובדות</w:t>
       </w:r>
     </w:p>
     <w:p>

</xml_diff>

<commit_message>
added redirection and pipe
</commit_message>
<xml_diff>
--- a/Tasks_HW1.docx
+++ b/Tasks_HW1.docx
@@ -743,6 +743,45 @@
       <w:pPr>
         <w:pStyle w:val="ListParagraph"/>
         <w:numPr>
+          <w:ilvl w:val="4"/>
+          <w:numId w:val="2"/>
+        </w:numPr>
+        <w:bidi/>
+        <w:spacing w:after="0" w:line="360" w:lineRule="auto"/>
+        <w:rPr>
+          <w:rFonts w:ascii="Times New Roman" w:hAnsi="Times New Roman" w:cs="David"/>
+          <w:sz w:val="24"/>
+          <w:szCs w:val="24"/>
+          <w:highlight w:val="yellow"/>
+          <w:lang w:eastAsia="en-US"/>
+        </w:rPr>
+      </w:pPr>
+      <w:r>
+        <w:rPr>
+          <w:rFonts w:ascii="Times New Roman" w:hAnsi="Times New Roman" w:cs="David" w:hint="cs"/>
+          <w:sz w:val="24"/>
+          <w:szCs w:val="24"/>
+          <w:highlight w:val="yellow"/>
+          <w:rtl/>
+          <w:lang w:eastAsia="en-US"/>
+        </w:rPr>
+        <w:t>התאמות ל-</w:t>
+      </w:r>
+      <w:r>
+        <w:rPr>
+          <w:rFonts w:ascii="Times New Roman" w:hAnsi="Times New Roman" w:cs="David" w:hint="cs"/>
+          <w:sz w:val="24"/>
+          <w:szCs w:val="24"/>
+          <w:highlight w:val="yellow"/>
+          <w:lang w:eastAsia="en-US"/>
+        </w:rPr>
+        <w:t>TIMEOUT</w:t>
+      </w:r>
+    </w:p>
+    <w:p>
+      <w:pPr>
+        <w:pStyle w:val="ListParagraph"/>
+        <w:numPr>
           <w:ilvl w:val="3"/>
           <w:numId w:val="2"/>
         </w:numPr>
@@ -969,6 +1008,7 @@
           <w:szCs w:val="24"/>
           <w:rtl/>
         </w:rPr>
+        <w:lastRenderedPageBreak/>
         <w:t xml:space="preserve">לבדוק שתהליכים לא נשארים שלא עשינו לו </w:t>
       </w:r>
       <w:r>
@@ -1028,48 +1068,7 @@
           <w:szCs w:val="24"/>
           <w:rtl/>
         </w:rPr>
-        <w:lastRenderedPageBreak/>
         <w:t>לכתוב הערות</w:t>
-      </w:r>
-    </w:p>
-    <w:p>
-      <w:pPr>
-        <w:bidi/>
-        <w:spacing w:after="0" w:line="360" w:lineRule="auto"/>
-        <w:rPr>
-          <w:rFonts w:cs="David"/>
-          <w:sz w:val="24"/>
-          <w:szCs w:val="24"/>
-        </w:rPr>
-      </w:pPr>
-    </w:p>
-    <w:p>
-      <w:pPr>
-        <w:bidi/>
-        <w:spacing w:after="0" w:line="360" w:lineRule="auto"/>
-        <w:rPr>
-          <w:rFonts w:cs="David"/>
-          <w:sz w:val="24"/>
-          <w:szCs w:val="24"/>
-        </w:rPr>
-      </w:pPr>
-    </w:p>
-    <w:p>
-      <w:pPr>
-        <w:spacing w:after="0" w:line="360" w:lineRule="auto"/>
-        <w:rPr>
-          <w:rFonts w:cs="David"/>
-          <w:sz w:val="24"/>
-          <w:szCs w:val="24"/>
-        </w:rPr>
-      </w:pPr>
-      <w:r>
-        <w:rPr>
-          <w:rFonts w:cs="David"/>
-          <w:sz w:val="24"/>
-          <w:szCs w:val="24"/>
-        </w:rPr>
-        <w:t>Where to modify things in code for piping:</w:t>
       </w:r>
     </w:p>
     <w:p>
@@ -1079,6 +1078,293 @@
           <w:ilvl w:val="0"/>
           <w:numId w:val="1"/>
         </w:numPr>
+        <w:bidi/>
+        <w:spacing w:after="0" w:line="360" w:lineRule="auto"/>
+        <w:rPr>
+          <w:rFonts w:cs="David"/>
+          <w:sz w:val="24"/>
+          <w:szCs w:val="24"/>
+        </w:rPr>
+      </w:pPr>
+      <w:r>
+        <w:rPr>
+          <w:rFonts w:cs="David" w:hint="cs"/>
+          <w:sz w:val="24"/>
+          <w:szCs w:val="24"/>
+          <w:rtl/>
+        </w:rPr>
+        <w:t>לוודא שמות שונים מפוקנציות של עידן וסארי וכו'</w:t>
+      </w:r>
+    </w:p>
+    <w:p>
+      <w:pPr>
+        <w:bidi/>
+        <w:spacing w:after="0" w:line="360" w:lineRule="auto"/>
+        <w:rPr>
+          <w:rFonts w:cs="David"/>
+          <w:sz w:val="24"/>
+          <w:szCs w:val="24"/>
+        </w:rPr>
+      </w:pPr>
+    </w:p>
+    <w:p>
+      <w:pPr>
+        <w:bidi/>
+        <w:spacing w:after="0" w:line="360" w:lineRule="auto"/>
+        <w:rPr>
+          <w:rFonts w:cs="David"/>
+          <w:sz w:val="24"/>
+          <w:szCs w:val="24"/>
+        </w:rPr>
+      </w:pPr>
+    </w:p>
+    <w:p>
+      <w:pPr>
+        <w:bidi/>
+        <w:spacing w:after="0" w:line="360" w:lineRule="auto"/>
+        <w:rPr>
+          <w:rFonts w:cs="David"/>
+          <w:sz w:val="24"/>
+          <w:szCs w:val="24"/>
+        </w:rPr>
+      </w:pPr>
+    </w:p>
+    <w:p>
+      <w:pPr>
+        <w:spacing w:after="0" w:line="360" w:lineRule="auto"/>
+        <w:rPr>
+          <w:rFonts w:cs="David"/>
+          <w:sz w:val="24"/>
+          <w:szCs w:val="24"/>
+        </w:rPr>
+      </w:pPr>
+      <w:proofErr w:type="spellStart"/>
+      <w:r>
+        <w:rPr>
+          <w:rFonts w:cs="David"/>
+          <w:sz w:val="24"/>
+          <w:szCs w:val="24"/>
+        </w:rPr>
+        <w:t>I</w:t>
+      </w:r>
+      <w:r>
+        <w:rPr>
+          <w:rFonts w:cs="David"/>
+          <w:sz w:val="24"/>
+          <w:szCs w:val="24"/>
+        </w:rPr>
+        <w:t>dan’</w:t>
+      </w:r>
+      <w:r>
+        <w:rPr>
+          <w:rFonts w:cs="David"/>
+          <w:sz w:val="24"/>
+          <w:szCs w:val="24"/>
+        </w:rPr>
+        <w:t>s</w:t>
+      </w:r>
+      <w:proofErr w:type="spellEnd"/>
+      <w:r>
+        <w:rPr>
+          <w:rFonts w:cs="David"/>
+          <w:sz w:val="24"/>
+          <w:szCs w:val="24"/>
+        </w:rPr>
+        <w:t>-</w:t>
+      </w:r>
+    </w:p>
+    <w:p>
+      <w:pPr>
+        <w:spacing w:after="0" w:line="360" w:lineRule="auto"/>
+        <w:rPr>
+          <w:rFonts w:cs="David" w:hint="cs"/>
+          <w:sz w:val="24"/>
+          <w:szCs w:val="24"/>
+          <w:rtl/>
+        </w:rPr>
+      </w:pPr>
+      <w:proofErr w:type="spellStart"/>
+      <w:r>
+        <w:rPr>
+          <w:rFonts w:cs="David"/>
+          <w:sz w:val="24"/>
+          <w:szCs w:val="24"/>
+        </w:rPr>
+        <w:t>Piped</w:t>
+      </w:r>
+      <w:r>
+        <w:rPr>
+          <w:rFonts w:cs="David" w:hint="cs"/>
+          <w:sz w:val="24"/>
+          <w:szCs w:val="24"/>
+        </w:rPr>
+        <w:t>E</w:t>
+      </w:r>
+      <w:r>
+        <w:rPr>
+          <w:rFonts w:cs="David"/>
+          <w:sz w:val="24"/>
+          <w:szCs w:val="24"/>
+        </w:rPr>
+        <w:t>xecute</w:t>
+      </w:r>
+      <w:proofErr w:type="spellEnd"/>
+    </w:p>
+    <w:p>
+      <w:pPr>
+        <w:spacing w:after="0" w:line="360" w:lineRule="auto"/>
+        <w:rPr>
+          <w:rFonts w:cs="David"/>
+          <w:sz w:val="24"/>
+          <w:szCs w:val="24"/>
+        </w:rPr>
+      </w:pPr>
+      <w:proofErr w:type="spellStart"/>
+      <w:r>
+        <w:rPr>
+          <w:rFonts w:cs="David"/>
+          <w:sz w:val="24"/>
+          <w:szCs w:val="24"/>
+        </w:rPr>
+        <w:t>ActivatePiped</w:t>
+      </w:r>
+      <w:proofErr w:type="spellEnd"/>
+    </w:p>
+    <w:p>
+      <w:pPr>
+        <w:spacing w:after="0" w:line="360" w:lineRule="auto"/>
+        <w:rPr>
+          <w:rFonts w:cs="David"/>
+          <w:sz w:val="24"/>
+          <w:szCs w:val="24"/>
+        </w:rPr>
+      </w:pPr>
+      <w:proofErr w:type="spellStart"/>
+      <w:r>
+        <w:rPr>
+          <w:rFonts w:cs="David"/>
+          <w:sz w:val="24"/>
+          <w:szCs w:val="24"/>
+        </w:rPr>
+        <w:t>HasPipe</w:t>
+      </w:r>
+      <w:proofErr w:type="spellEnd"/>
+    </w:p>
+    <w:p>
+      <w:pPr>
+        <w:spacing w:after="0" w:line="360" w:lineRule="auto"/>
+        <w:rPr>
+          <w:rFonts w:cs="David"/>
+          <w:sz w:val="24"/>
+          <w:szCs w:val="24"/>
+        </w:rPr>
+      </w:pPr>
+      <w:proofErr w:type="spellStart"/>
+      <w:r>
+        <w:rPr>
+          <w:rFonts w:cs="David"/>
+          <w:sz w:val="24"/>
+          <w:szCs w:val="24"/>
+        </w:rPr>
+        <w:t>ContainSpecialCommand</w:t>
+      </w:r>
+      <w:proofErr w:type="spellEnd"/>
+    </w:p>
+    <w:p>
+      <w:pPr>
+        <w:spacing w:after="0" w:line="360" w:lineRule="auto"/>
+        <w:rPr>
+          <w:rFonts w:cs="David"/>
+          <w:sz w:val="24"/>
+          <w:szCs w:val="24"/>
+        </w:rPr>
+      </w:pPr>
+      <w:proofErr w:type="spellStart"/>
+      <w:r>
+        <w:rPr>
+          <w:rFonts w:cs="David"/>
+          <w:sz w:val="24"/>
+          <w:szCs w:val="24"/>
+        </w:rPr>
+        <w:t>SplitRedirection</w:t>
+      </w:r>
+      <w:proofErr w:type="spellEnd"/>
+    </w:p>
+    <w:p>
+      <w:pPr>
+        <w:spacing w:after="0" w:line="360" w:lineRule="auto"/>
+        <w:rPr>
+          <w:rFonts w:cs="David"/>
+          <w:sz w:val="24"/>
+          <w:szCs w:val="24"/>
+        </w:rPr>
+      </w:pPr>
+      <w:proofErr w:type="spellStart"/>
+      <w:r>
+        <w:rPr>
+          <w:rFonts w:cs="David"/>
+          <w:sz w:val="24"/>
+          <w:szCs w:val="24"/>
+        </w:rPr>
+        <w:t>splitPipe</w:t>
+      </w:r>
+      <w:proofErr w:type="spellEnd"/>
+    </w:p>
+    <w:p>
+      <w:pPr>
+        <w:spacing w:after="0" w:line="360" w:lineRule="auto"/>
+        <w:rPr>
+          <w:rFonts w:cs="David"/>
+          <w:sz w:val="24"/>
+          <w:szCs w:val="24"/>
+        </w:rPr>
+      </w:pPr>
+    </w:p>
+    <w:p>
+      <w:pPr>
+        <w:spacing w:after="0" w:line="360" w:lineRule="auto"/>
+        <w:rPr>
+          <w:rFonts w:cs="David"/>
+          <w:sz w:val="24"/>
+          <w:szCs w:val="24"/>
+        </w:rPr>
+      </w:pPr>
+    </w:p>
+    <w:p>
+      <w:pPr>
+        <w:spacing w:after="0" w:line="360" w:lineRule="auto"/>
+        <w:rPr>
+          <w:rFonts w:cs="David"/>
+          <w:sz w:val="24"/>
+          <w:szCs w:val="24"/>
+        </w:rPr>
+      </w:pPr>
+    </w:p>
+    <w:p>
+      <w:pPr>
+        <w:spacing w:after="0" w:line="360" w:lineRule="auto"/>
+        <w:rPr>
+          <w:rFonts w:cs="David"/>
+          <w:sz w:val="24"/>
+          <w:szCs w:val="24"/>
+        </w:rPr>
+      </w:pPr>
+      <w:r>
+        <w:rPr>
+          <w:rFonts w:cs="David"/>
+          <w:sz w:val="24"/>
+          <w:szCs w:val="24"/>
+        </w:rPr>
+        <w:t>Where to modify things in code for piping:</w:t>
+      </w:r>
+    </w:p>
+    <w:p>
+      <w:pPr>
+        <w:pStyle w:val="ListParagraph"/>
+        <w:numPr>
+          <w:ilvl w:val="0"/>
+          <w:numId w:val="1"/>
+        </w:numPr>
         <w:spacing w:after="0" w:line="360" w:lineRule="auto"/>
         <w:rPr>
           <w:rFonts w:cs="David"/>
@@ -1169,119 +1455,467 @@
     </w:p>
     <w:p>
       <w:pPr>
-        <w:bidi/>
-        <w:spacing w:after="0" w:line="360" w:lineRule="auto"/>
-        <w:rPr>
-          <w:rFonts w:cs="David"/>
-          <w:sz w:val="24"/>
-          <w:szCs w:val="24"/>
-          <w:rtl/>
-        </w:rPr>
-      </w:pPr>
-    </w:p>
-    <w:p>
-      <w:pPr>
-        <w:bidi/>
-        <w:spacing w:after="0" w:line="360" w:lineRule="auto"/>
-        <w:rPr>
-          <w:rFonts w:cs="David"/>
-          <w:sz w:val="24"/>
-          <w:szCs w:val="24"/>
-        </w:rPr>
-      </w:pPr>
-    </w:p>
-    <w:p>
-      <w:pPr>
-        <w:spacing w:after="0" w:line="360" w:lineRule="auto"/>
-        <w:rPr>
-          <w:rFonts w:cs="David"/>
-          <w:sz w:val="24"/>
-          <w:szCs w:val="24"/>
-        </w:rPr>
-      </w:pPr>
-      <w:r>
-        <w:rPr>
-          <w:rFonts w:cs="David"/>
-          <w:sz w:val="24"/>
-          <w:szCs w:val="24"/>
-        </w:rPr>
-        <w:t>Piped executed?</w:t>
-      </w:r>
-    </w:p>
-    <w:p>
-      <w:pPr>
-        <w:spacing w:after="0" w:line="360" w:lineRule="auto"/>
-        <w:rPr>
-          <w:rFonts w:cs="David"/>
-          <w:sz w:val="24"/>
-          <w:szCs w:val="24"/>
-        </w:rPr>
-      </w:pPr>
-      <w:r>
-        <w:rPr>
-          <w:rFonts w:cs="David"/>
-          <w:sz w:val="24"/>
-          <w:szCs w:val="24"/>
-        </w:rPr>
-        <w:t>Activate piped?</w:t>
-      </w:r>
-    </w:p>
-    <w:p>
-      <w:pPr>
-        <w:spacing w:after="0" w:line="360" w:lineRule="auto"/>
-        <w:rPr>
-          <w:rFonts w:cs="David"/>
-          <w:sz w:val="24"/>
-          <w:szCs w:val="24"/>
-        </w:rPr>
-      </w:pPr>
-    </w:p>
-    <w:p>
-      <w:pPr>
-        <w:spacing w:after="0" w:line="360" w:lineRule="auto"/>
-        <w:rPr>
-          <w:rFonts w:cs="David"/>
-          <w:sz w:val="24"/>
-          <w:szCs w:val="24"/>
-        </w:rPr>
-      </w:pPr>
-      <w:r>
-        <w:rPr>
-          <w:rFonts w:cs="David"/>
-          <w:sz w:val="24"/>
-          <w:szCs w:val="24"/>
-        </w:rPr>
-        <w:t>Has pipe?</w:t>
-      </w:r>
-      <w:r>
-        <w:rPr>
-          <w:rFonts w:cs="David"/>
-          <w:sz w:val="24"/>
-          <w:szCs w:val="24"/>
-        </w:rPr>
-        <w:t xml:space="preserve"> Split commands?</w:t>
-      </w:r>
-    </w:p>
-    <w:p>
-      <w:pPr>
-        <w:spacing w:after="0" w:line="360" w:lineRule="auto"/>
-        <w:rPr>
-          <w:rFonts w:cs="David"/>
-          <w:sz w:val="24"/>
-          <w:szCs w:val="24"/>
-        </w:rPr>
-      </w:pPr>
-    </w:p>
-    <w:p>
-      <w:pPr>
-        <w:bidi/>
-        <w:spacing w:after="0" w:line="360" w:lineRule="auto"/>
-        <w:rPr>
-          <w:rFonts w:cs="David"/>
-          <w:sz w:val="24"/>
-          <w:szCs w:val="24"/>
-        </w:rPr>
-      </w:pPr>
+        <w:spacing w:after="0" w:line="360" w:lineRule="auto"/>
+        <w:rPr>
+          <w:rFonts w:cs="David"/>
+          <w:sz w:val="24"/>
+          <w:szCs w:val="24"/>
+        </w:rPr>
+      </w:pPr>
+    </w:p>
+    <w:p>
+      <w:pPr>
+        <w:spacing w:after="0" w:line="360" w:lineRule="auto"/>
+        <w:rPr>
+          <w:rFonts w:cs="David"/>
+          <w:sz w:val="24"/>
+          <w:szCs w:val="24"/>
+        </w:rPr>
+      </w:pPr>
+    </w:p>
+    <w:p>
+      <w:pPr>
+        <w:spacing w:after="0" w:line="360" w:lineRule="auto"/>
+        <w:rPr>
+          <w:rFonts w:cs="David"/>
+          <w:sz w:val="24"/>
+          <w:szCs w:val="24"/>
+        </w:rPr>
+      </w:pPr>
+      <w:proofErr w:type="spellStart"/>
+      <w:r>
+        <w:rPr>
+          <w:rFonts w:cs="David"/>
+          <w:sz w:val="24"/>
+          <w:szCs w:val="24"/>
+        </w:rPr>
+        <w:t>RedirectionCommand</w:t>
+      </w:r>
+      <w:proofErr w:type="spellEnd"/>
+    </w:p>
+    <w:p>
+      <w:pPr>
+        <w:spacing w:after="0" w:line="360" w:lineRule="auto"/>
+        <w:rPr>
+          <w:rFonts w:cs="David"/>
+          <w:sz w:val="24"/>
+          <w:szCs w:val="24"/>
+        </w:rPr>
+      </w:pPr>
+      <w:proofErr w:type="spellStart"/>
+      <w:proofErr w:type="gramStart"/>
+      <w:r>
+        <w:rPr>
+          <w:rFonts w:cs="David"/>
+          <w:sz w:val="24"/>
+          <w:szCs w:val="24"/>
+        </w:rPr>
+        <w:t>RedirectionCommand</w:t>
+      </w:r>
+      <w:proofErr w:type="spellEnd"/>
+      <w:r>
+        <w:rPr>
+          <w:rFonts w:cs="David"/>
+          <w:sz w:val="24"/>
+          <w:szCs w:val="24"/>
+        </w:rPr>
+        <w:t>::</w:t>
+      </w:r>
+      <w:proofErr w:type="gramEnd"/>
+      <w:r>
+        <w:rPr>
+          <w:rFonts w:cs="David"/>
+          <w:sz w:val="24"/>
+          <w:szCs w:val="24"/>
+        </w:rPr>
+        <w:t>execute</w:t>
+      </w:r>
+    </w:p>
+    <w:p>
+      <w:pPr>
+        <w:spacing w:after="0" w:line="360" w:lineRule="auto"/>
+        <w:rPr>
+          <w:rFonts w:cs="David"/>
+          <w:sz w:val="24"/>
+          <w:szCs w:val="24"/>
+        </w:rPr>
+      </w:pPr>
+    </w:p>
+    <w:p>
+      <w:pPr>
+        <w:spacing w:after="0" w:line="360" w:lineRule="auto"/>
+        <w:rPr>
+          <w:rFonts w:cs="David"/>
+          <w:sz w:val="24"/>
+          <w:szCs w:val="24"/>
+        </w:rPr>
+      </w:pPr>
+    </w:p>
+    <w:p>
+      <w:pPr>
+        <w:spacing w:after="0" w:line="360" w:lineRule="auto"/>
+        <w:rPr>
+          <w:rFonts w:cs="David"/>
+          <w:sz w:val="24"/>
+          <w:szCs w:val="24"/>
+        </w:rPr>
+      </w:pPr>
+      <w:proofErr w:type="spellStart"/>
+      <w:r>
+        <w:rPr>
+          <w:rFonts w:cs="David"/>
+          <w:sz w:val="24"/>
+          <w:szCs w:val="24"/>
+        </w:rPr>
+        <w:t>Pipe</w:t>
+      </w:r>
+      <w:r>
+        <w:rPr>
+          <w:rFonts w:cs="David"/>
+          <w:sz w:val="24"/>
+          <w:szCs w:val="24"/>
+        </w:rPr>
+        <w:t>Command</w:t>
+      </w:r>
+      <w:proofErr w:type="spellEnd"/>
+    </w:p>
+    <w:p>
+      <w:pPr>
+        <w:spacing w:after="0" w:line="360" w:lineRule="auto"/>
+        <w:rPr>
+          <w:rFonts w:cs="David"/>
+          <w:sz w:val="24"/>
+          <w:szCs w:val="24"/>
+        </w:rPr>
+      </w:pPr>
+      <w:proofErr w:type="spellStart"/>
+      <w:proofErr w:type="gramStart"/>
+      <w:r>
+        <w:rPr>
+          <w:rFonts w:cs="David"/>
+          <w:sz w:val="24"/>
+          <w:szCs w:val="24"/>
+        </w:rPr>
+        <w:t>PipeC</w:t>
+      </w:r>
+      <w:r>
+        <w:rPr>
+          <w:rFonts w:cs="David"/>
+          <w:sz w:val="24"/>
+          <w:szCs w:val="24"/>
+        </w:rPr>
+        <w:t>ommand</w:t>
+      </w:r>
+      <w:proofErr w:type="spellEnd"/>
+      <w:r>
+        <w:rPr>
+          <w:rFonts w:cs="David"/>
+          <w:sz w:val="24"/>
+          <w:szCs w:val="24"/>
+        </w:rPr>
+        <w:t>::</w:t>
+      </w:r>
+      <w:proofErr w:type="gramEnd"/>
+      <w:r>
+        <w:rPr>
+          <w:rFonts w:cs="David"/>
+          <w:sz w:val="24"/>
+          <w:szCs w:val="24"/>
+        </w:rPr>
+        <w:t>execute</w:t>
+      </w:r>
+    </w:p>
+    <w:p>
+      <w:pPr>
+        <w:spacing w:after="0" w:line="360" w:lineRule="auto"/>
+        <w:rPr>
+          <w:rFonts w:cs="David"/>
+          <w:sz w:val="24"/>
+          <w:szCs w:val="24"/>
+        </w:rPr>
+      </w:pPr>
+    </w:p>
+    <w:p>
+      <w:pPr>
+        <w:spacing w:after="0" w:line="360" w:lineRule="auto"/>
+        <w:rPr>
+          <w:rFonts w:cs="David"/>
+          <w:sz w:val="24"/>
+          <w:szCs w:val="24"/>
+        </w:rPr>
+      </w:pPr>
+    </w:p>
+    <w:p>
+      <w:pPr>
+        <w:spacing w:after="0" w:line="360" w:lineRule="auto"/>
+        <w:rPr>
+          <w:rFonts w:cs="David" w:hint="cs"/>
+          <w:sz w:val="24"/>
+          <w:szCs w:val="24"/>
+          <w:rtl/>
+        </w:rPr>
+      </w:pPr>
+      <w:proofErr w:type="spellStart"/>
+      <w:r>
+        <w:rPr>
+          <w:rFonts w:cs="David"/>
+          <w:sz w:val="24"/>
+          <w:szCs w:val="24"/>
+        </w:rPr>
+        <w:lastRenderedPageBreak/>
+        <w:t>Piped</w:t>
+      </w:r>
+      <w:r>
+        <w:rPr>
+          <w:rFonts w:cs="David" w:hint="cs"/>
+          <w:sz w:val="24"/>
+          <w:szCs w:val="24"/>
+        </w:rPr>
+        <w:t>E</w:t>
+      </w:r>
+      <w:r>
+        <w:rPr>
+          <w:rFonts w:cs="David"/>
+          <w:sz w:val="24"/>
+          <w:szCs w:val="24"/>
+        </w:rPr>
+        <w:t>xecute</w:t>
+      </w:r>
+      <w:proofErr w:type="spellEnd"/>
+    </w:p>
+    <w:p>
+      <w:pPr>
+        <w:spacing w:after="0" w:line="360" w:lineRule="auto"/>
+        <w:rPr>
+          <w:rFonts w:cs="David"/>
+          <w:sz w:val="24"/>
+          <w:szCs w:val="24"/>
+        </w:rPr>
+      </w:pPr>
+      <w:proofErr w:type="spellStart"/>
+      <w:r>
+        <w:rPr>
+          <w:rFonts w:cs="David"/>
+          <w:sz w:val="24"/>
+          <w:szCs w:val="24"/>
+        </w:rPr>
+        <w:t>ActivatePipe</w:t>
+      </w:r>
+      <w:proofErr w:type="spellEnd"/>
+    </w:p>
+    <w:p>
+      <w:pPr>
+        <w:spacing w:after="0" w:line="360" w:lineRule="auto"/>
+        <w:rPr>
+          <w:rFonts w:cs="David"/>
+          <w:sz w:val="24"/>
+          <w:szCs w:val="24"/>
+        </w:rPr>
+      </w:pPr>
+    </w:p>
+    <w:p>
+      <w:pPr>
+        <w:spacing w:after="0" w:line="360" w:lineRule="auto"/>
+        <w:rPr>
+          <w:rFonts w:cs="David"/>
+          <w:sz w:val="24"/>
+          <w:szCs w:val="24"/>
+          <w:highlight w:val="green"/>
+        </w:rPr>
+      </w:pPr>
+      <w:proofErr w:type="spellStart"/>
+      <w:r>
+        <w:rPr>
+          <w:rFonts w:cs="David"/>
+          <w:sz w:val="24"/>
+          <w:szCs w:val="24"/>
+          <w:highlight w:val="green"/>
+        </w:rPr>
+        <w:t>checkSpecialType</w:t>
+      </w:r>
+      <w:proofErr w:type="spellEnd"/>
+    </w:p>
+    <w:p>
+      <w:pPr>
+        <w:spacing w:after="0" w:line="360" w:lineRule="auto"/>
+        <w:rPr>
+          <w:rFonts w:cs="David"/>
+          <w:sz w:val="24"/>
+          <w:szCs w:val="24"/>
+        </w:rPr>
+      </w:pPr>
+      <w:proofErr w:type="spellStart"/>
+      <w:r>
+        <w:rPr>
+          <w:rFonts w:cs="David"/>
+          <w:sz w:val="24"/>
+          <w:szCs w:val="24"/>
+          <w:highlight w:val="green"/>
+        </w:rPr>
+        <w:t>Split</w:t>
+      </w:r>
+      <w:r>
+        <w:rPr>
+          <w:rFonts w:cs="David" w:hint="cs"/>
+          <w:sz w:val="24"/>
+          <w:szCs w:val="24"/>
+          <w:highlight w:val="green"/>
+        </w:rPr>
+        <w:t>P</w:t>
+      </w:r>
+      <w:r>
+        <w:rPr>
+          <w:rFonts w:cs="David" w:hint="eastAsia"/>
+          <w:sz w:val="24"/>
+          <w:szCs w:val="24"/>
+          <w:highlight w:val="green"/>
+        </w:rPr>
+        <w:t>i</w:t>
+      </w:r>
+      <w:r>
+        <w:rPr>
+          <w:rFonts w:cs="David"/>
+          <w:sz w:val="24"/>
+          <w:szCs w:val="24"/>
+          <w:highlight w:val="green"/>
+        </w:rPr>
+        <w:t>peC</w:t>
+      </w:r>
+      <w:r>
+        <w:rPr>
+          <w:rFonts w:cs="David"/>
+          <w:sz w:val="24"/>
+          <w:szCs w:val="24"/>
+          <w:highlight w:val="green"/>
+        </w:rPr>
+        <w:t>ommand</w:t>
+      </w:r>
+      <w:proofErr w:type="spellEnd"/>
+    </w:p>
+    <w:p>
+      <w:pPr>
+        <w:spacing w:after="0" w:line="360" w:lineRule="auto"/>
+        <w:rPr>
+          <w:rFonts w:cs="David"/>
+          <w:sz w:val="24"/>
+          <w:szCs w:val="24"/>
+        </w:rPr>
+      </w:pPr>
+      <w:r>
+        <w:rPr>
+          <w:rFonts w:cs="David"/>
+          <w:sz w:val="24"/>
+          <w:szCs w:val="24"/>
+        </w:rPr>
+        <w:tab/>
+        <w:t xml:space="preserve">One for </w:t>
+      </w:r>
+      <w:proofErr w:type="gramStart"/>
+      <w:r>
+        <w:rPr>
+          <w:rFonts w:cs="David"/>
+          <w:sz w:val="24"/>
+          <w:szCs w:val="24"/>
+        </w:rPr>
+        <w:t>piped</w:t>
+      </w:r>
+      <w:proofErr w:type="gramEnd"/>
+    </w:p>
+    <w:p>
+      <w:pPr>
+        <w:spacing w:after="0" w:line="360" w:lineRule="auto"/>
+        <w:rPr>
+          <w:rFonts w:cs="David"/>
+          <w:sz w:val="24"/>
+          <w:szCs w:val="24"/>
+        </w:rPr>
+      </w:pPr>
+      <w:r>
+        <w:rPr>
+          <w:rFonts w:cs="David"/>
+          <w:sz w:val="24"/>
+          <w:szCs w:val="24"/>
+        </w:rPr>
+        <w:tab/>
+        <w:t>One for redirection</w:t>
+      </w:r>
+      <w:r>
+        <w:rPr>
+          <w:rFonts w:cs="David"/>
+          <w:sz w:val="24"/>
+          <w:szCs w:val="24"/>
+        </w:rPr>
+        <w:t xml:space="preserve"> </w:t>
+      </w:r>
+      <w:r>
+        <w:rPr>
+          <w:rFonts w:cs="David"/>
+          <w:sz w:val="24"/>
+          <w:szCs w:val="24"/>
+          <w:highlight w:val="yellow"/>
+        </w:rPr>
+        <w:t>(returns the file to input as a second command)</w:t>
+      </w:r>
+    </w:p>
+    <w:p>
+      <w:pPr>
+        <w:spacing w:after="0" w:line="360" w:lineRule="auto"/>
+        <w:rPr>
+          <w:rFonts w:cs="David"/>
+          <w:sz w:val="24"/>
+          <w:szCs w:val="24"/>
+        </w:rPr>
+      </w:pPr>
+      <w:r>
+        <w:rPr>
+          <w:rFonts w:cs="David"/>
+          <w:sz w:val="24"/>
+          <w:szCs w:val="24"/>
+          <w:highlight w:val="yellow"/>
+        </w:rPr>
+        <w:t xml:space="preserve">Check if “command |command” is </w:t>
+      </w:r>
+      <w:proofErr w:type="gramStart"/>
+      <w:r>
+        <w:rPr>
+          <w:rFonts w:cs="David"/>
+          <w:sz w:val="24"/>
+          <w:szCs w:val="24"/>
+          <w:highlight w:val="yellow"/>
+        </w:rPr>
+        <w:t>ok</w:t>
+      </w:r>
+      <w:proofErr w:type="gramEnd"/>
+    </w:p>
+    <w:p>
+      <w:pPr>
+        <w:bidi/>
+        <w:spacing w:after="0" w:line="360" w:lineRule="auto"/>
+        <w:rPr>
+          <w:rFonts w:cs="David"/>
+          <w:sz w:val="24"/>
+          <w:szCs w:val="24"/>
+        </w:rPr>
+      </w:pPr>
+    </w:p>
+    <w:p>
+      <w:pPr>
+        <w:spacing w:after="0" w:line="360" w:lineRule="auto"/>
+        <w:rPr>
+          <w:rFonts w:cs="David"/>
+          <w:sz w:val="24"/>
+          <w:szCs w:val="24"/>
+        </w:rPr>
+      </w:pPr>
+      <w:r>
+        <w:rPr>
+          <w:rFonts w:cs="David"/>
+          <w:sz w:val="24"/>
+          <w:szCs w:val="24"/>
+          <w:highlight w:val="yellow"/>
+        </w:rPr>
+        <w:t>Pipe/redirection for T/O? For External?</w:t>
+      </w:r>
     </w:p>
     <w:p>
       <w:pPr>
@@ -1433,6 +2067,957 @@
     <w:p>
       <w:pPr>
         <w:bidi/>
+        <w:spacing w:after="0" w:line="360" w:lineRule="auto"/>
+        <w:rPr>
+          <w:rFonts w:cs="David"/>
+          <w:sz w:val="24"/>
+          <w:szCs w:val="24"/>
+        </w:rPr>
+      </w:pPr>
+    </w:p>
+    <w:p>
+      <w:pPr>
+        <w:bidi/>
+        <w:spacing w:after="0" w:line="360" w:lineRule="auto"/>
+        <w:rPr>
+          <w:rFonts w:cs="David"/>
+          <w:sz w:val="24"/>
+          <w:szCs w:val="24"/>
+        </w:rPr>
+      </w:pPr>
+    </w:p>
+    <w:p>
+      <w:pPr>
+        <w:bidi/>
+        <w:spacing w:after="0" w:line="360" w:lineRule="auto"/>
+        <w:rPr>
+          <w:rFonts w:cs="David"/>
+          <w:sz w:val="24"/>
+          <w:szCs w:val="24"/>
+        </w:rPr>
+      </w:pPr>
+    </w:p>
+    <w:p>
+      <w:pPr>
+        <w:bidi/>
+        <w:spacing w:after="0" w:line="360" w:lineRule="auto"/>
+        <w:rPr>
+          <w:rFonts w:cs="David"/>
+          <w:sz w:val="24"/>
+          <w:szCs w:val="24"/>
+        </w:rPr>
+      </w:pPr>
+    </w:p>
+    <w:p>
+      <w:pPr>
+        <w:bidi/>
+        <w:spacing w:after="0" w:line="360" w:lineRule="auto"/>
+        <w:rPr>
+          <w:rFonts w:cs="David"/>
+          <w:sz w:val="24"/>
+          <w:szCs w:val="24"/>
+        </w:rPr>
+      </w:pPr>
+    </w:p>
+    <w:p>
+      <w:pPr>
+        <w:bidi/>
+        <w:spacing w:after="0" w:line="360" w:lineRule="auto"/>
+        <w:rPr>
+          <w:rFonts w:cs="David"/>
+          <w:sz w:val="24"/>
+          <w:szCs w:val="24"/>
+        </w:rPr>
+      </w:pPr>
+    </w:p>
+    <w:p>
+      <w:pPr>
+        <w:bidi/>
+        <w:spacing w:after="0" w:line="360" w:lineRule="auto"/>
+        <w:rPr>
+          <w:rFonts w:cs="David"/>
+          <w:sz w:val="24"/>
+          <w:szCs w:val="24"/>
+        </w:rPr>
+      </w:pPr>
+    </w:p>
+    <w:p>
+      <w:pPr>
+        <w:bidi/>
+        <w:spacing w:after="0" w:line="360" w:lineRule="auto"/>
+        <w:rPr>
+          <w:rFonts w:cs="David"/>
+          <w:sz w:val="24"/>
+          <w:szCs w:val="24"/>
+        </w:rPr>
+      </w:pPr>
+    </w:p>
+    <w:p>
+      <w:pPr>
+        <w:bidi/>
+        <w:spacing w:after="0" w:line="360" w:lineRule="auto"/>
+        <w:rPr>
+          <w:rFonts w:cs="David"/>
+          <w:sz w:val="24"/>
+          <w:szCs w:val="24"/>
+        </w:rPr>
+      </w:pPr>
+    </w:p>
+    <w:p>
+      <w:pPr>
+        <w:bidi/>
+        <w:spacing w:after="0" w:line="360" w:lineRule="auto"/>
+        <w:rPr>
+          <w:rFonts w:cs="David"/>
+          <w:sz w:val="24"/>
+          <w:szCs w:val="24"/>
+        </w:rPr>
+      </w:pPr>
+    </w:p>
+    <w:p>
+      <w:pPr>
+        <w:bidi/>
+        <w:spacing w:after="0" w:line="360" w:lineRule="auto"/>
+        <w:rPr>
+          <w:rFonts w:cs="David"/>
+          <w:sz w:val="24"/>
+          <w:szCs w:val="24"/>
+        </w:rPr>
+      </w:pPr>
+    </w:p>
+    <w:p>
+      <w:pPr>
+        <w:bidi/>
+        <w:spacing w:after="0" w:line="360" w:lineRule="auto"/>
+        <w:rPr>
+          <w:rFonts w:cs="David"/>
+          <w:sz w:val="24"/>
+          <w:szCs w:val="24"/>
+        </w:rPr>
+      </w:pPr>
+    </w:p>
+    <w:p>
+      <w:pPr>
+        <w:bidi/>
+        <w:spacing w:after="0" w:line="360" w:lineRule="auto"/>
+        <w:rPr>
+          <w:rFonts w:cs="David"/>
+          <w:sz w:val="24"/>
+          <w:szCs w:val="24"/>
+        </w:rPr>
+      </w:pPr>
+    </w:p>
+    <w:p>
+      <w:pPr>
+        <w:bidi/>
+        <w:spacing w:after="0" w:line="360" w:lineRule="auto"/>
+        <w:rPr>
+          <w:rFonts w:cs="David"/>
+          <w:sz w:val="24"/>
+          <w:szCs w:val="24"/>
+        </w:rPr>
+      </w:pPr>
+    </w:p>
+    <w:p>
+      <w:pPr>
+        <w:bidi/>
+        <w:spacing w:after="0" w:line="360" w:lineRule="auto"/>
+        <w:rPr>
+          <w:rFonts w:cs="David"/>
+          <w:sz w:val="24"/>
+          <w:szCs w:val="24"/>
+        </w:rPr>
+      </w:pPr>
+    </w:p>
+    <w:p>
+      <w:pPr>
+        <w:shd w:val="clear" w:color="auto" w:fill="2B2B2B"/>
+        <w:tabs>
+          <w:tab w:val="left" w:pos="916"/>
+          <w:tab w:val="left" w:pos="1832"/>
+          <w:tab w:val="left" w:pos="2748"/>
+          <w:tab w:val="left" w:pos="3664"/>
+          <w:tab w:val="left" w:pos="4580"/>
+          <w:tab w:val="left" w:pos="5496"/>
+          <w:tab w:val="left" w:pos="6412"/>
+          <w:tab w:val="left" w:pos="7328"/>
+          <w:tab w:val="left" w:pos="8244"/>
+          <w:tab w:val="left" w:pos="9160"/>
+          <w:tab w:val="left" w:pos="10076"/>
+          <w:tab w:val="left" w:pos="10992"/>
+          <w:tab w:val="left" w:pos="11908"/>
+          <w:tab w:val="left" w:pos="12824"/>
+          <w:tab w:val="left" w:pos="13740"/>
+          <w:tab w:val="left" w:pos="14656"/>
+        </w:tabs>
+        <w:spacing w:after="0" w:line="240" w:lineRule="auto"/>
+        <w:rPr>
+          <w:rFonts w:ascii="Consolas" w:eastAsia="Times New Roman" w:hAnsi="Consolas" w:cs="Courier New"/>
+          <w:color w:val="A9B7C6"/>
+          <w:sz w:val="20"/>
+          <w:szCs w:val="20"/>
+        </w:rPr>
+      </w:pPr>
+      <w:r>
+        <w:rPr>
+          <w:rFonts w:ascii="Consolas" w:eastAsia="Times New Roman" w:hAnsi="Consolas" w:cs="Courier New"/>
+          <w:color w:val="A9B7C6"/>
+          <w:sz w:val="20"/>
+          <w:szCs w:val="20"/>
+        </w:rPr>
+        <w:br/>
+        <w:t xml:space="preserve">    </w:t>
+      </w:r>
+      <w:proofErr w:type="spellStart"/>
+      <w:r>
+        <w:rPr>
+          <w:rFonts w:ascii="Consolas" w:eastAsia="Times New Roman" w:hAnsi="Consolas" w:cs="Courier New"/>
+          <w:color w:val="A9B7C6"/>
+          <w:sz w:val="20"/>
+          <w:szCs w:val="20"/>
+        </w:rPr>
+        <w:t>save_out</w:t>
+      </w:r>
+      <w:proofErr w:type="spellEnd"/>
+      <w:r>
+        <w:rPr>
+          <w:rFonts w:ascii="Consolas" w:eastAsia="Times New Roman" w:hAnsi="Consolas" w:cs="Courier New"/>
+          <w:color w:val="A9B7C6"/>
+          <w:sz w:val="20"/>
+          <w:szCs w:val="20"/>
+        </w:rPr>
+        <w:t xml:space="preserve"> = dup(</w:t>
+      </w:r>
+      <w:proofErr w:type="spellStart"/>
+      <w:r>
+        <w:rPr>
+          <w:rFonts w:ascii="Consolas" w:eastAsia="Times New Roman" w:hAnsi="Consolas" w:cs="Courier New"/>
+          <w:color w:val="A9B7C6"/>
+          <w:sz w:val="20"/>
+          <w:szCs w:val="20"/>
+        </w:rPr>
+        <w:t>fileno</w:t>
+      </w:r>
+      <w:proofErr w:type="spellEnd"/>
+      <w:r>
+        <w:rPr>
+          <w:rFonts w:ascii="Consolas" w:eastAsia="Times New Roman" w:hAnsi="Consolas" w:cs="Courier New"/>
+          <w:color w:val="A9B7C6"/>
+          <w:sz w:val="20"/>
+          <w:szCs w:val="20"/>
+        </w:rPr>
+        <w:t>(</w:t>
+      </w:r>
+      <w:proofErr w:type="spellStart"/>
+      <w:r>
+        <w:rPr>
+          <w:rFonts w:ascii="Consolas" w:eastAsia="Times New Roman" w:hAnsi="Consolas" w:cs="Courier New"/>
+          <w:color w:val="A9B7C6"/>
+          <w:sz w:val="20"/>
+          <w:szCs w:val="20"/>
+        </w:rPr>
+        <w:t>stdout</w:t>
+      </w:r>
+      <w:proofErr w:type="spellEnd"/>
+      <w:r>
+        <w:rPr>
+          <w:rFonts w:ascii="Consolas" w:eastAsia="Times New Roman" w:hAnsi="Consolas" w:cs="Courier New"/>
+          <w:color w:val="A9B7C6"/>
+          <w:sz w:val="20"/>
+          <w:szCs w:val="20"/>
+        </w:rPr>
+        <w:t>))</w:t>
+      </w:r>
+      <w:r>
+        <w:rPr>
+          <w:rFonts w:ascii="Consolas" w:eastAsia="Times New Roman" w:hAnsi="Consolas" w:cs="Courier New"/>
+          <w:color w:val="CC7832"/>
+          <w:sz w:val="20"/>
+          <w:szCs w:val="20"/>
+        </w:rPr>
+        <w:t>;</w:t>
+      </w:r>
+      <w:r>
+        <w:rPr>
+          <w:rFonts w:ascii="Consolas" w:eastAsia="Times New Roman" w:hAnsi="Consolas" w:cs="Courier New"/>
+          <w:color w:val="CC7832"/>
+          <w:sz w:val="20"/>
+          <w:szCs w:val="20"/>
+        </w:rPr>
+        <w:br/>
+        <w:t xml:space="preserve">    </w:t>
+      </w:r>
+      <w:proofErr w:type="spellStart"/>
+      <w:r>
+        <w:rPr>
+          <w:rFonts w:ascii="Consolas" w:eastAsia="Times New Roman" w:hAnsi="Consolas" w:cs="Courier New"/>
+          <w:color w:val="A9B7C6"/>
+          <w:sz w:val="20"/>
+          <w:szCs w:val="20"/>
+        </w:rPr>
+        <w:t>StdFD</w:t>
+      </w:r>
+      <w:proofErr w:type="spellEnd"/>
+      <w:r>
+        <w:rPr>
+          <w:rFonts w:ascii="Consolas" w:eastAsia="Times New Roman" w:hAnsi="Consolas" w:cs="Courier New"/>
+          <w:color w:val="A9B7C6"/>
+          <w:sz w:val="20"/>
+          <w:szCs w:val="20"/>
+        </w:rPr>
+        <w:t xml:space="preserve"> = open(</w:t>
+      </w:r>
+      <w:proofErr w:type="spellStart"/>
+      <w:r>
+        <w:rPr>
+          <w:rFonts w:ascii="Consolas" w:eastAsia="Times New Roman" w:hAnsi="Consolas" w:cs="Courier New"/>
+          <w:color w:val="A9B7C6"/>
+          <w:sz w:val="20"/>
+          <w:szCs w:val="20"/>
+        </w:rPr>
+        <w:t>args</w:t>
+      </w:r>
+      <w:proofErr w:type="spellEnd"/>
+      <w:r>
+        <w:rPr>
+          <w:rFonts w:ascii="Consolas" w:eastAsia="Times New Roman" w:hAnsi="Consolas" w:cs="Courier New"/>
+          <w:color w:val="A9B7C6"/>
+          <w:sz w:val="20"/>
+          <w:szCs w:val="20"/>
+        </w:rPr>
+        <w:t>[location+</w:t>
+      </w:r>
+      <w:r>
+        <w:rPr>
+          <w:rFonts w:ascii="Consolas" w:eastAsia="Times New Roman" w:hAnsi="Consolas" w:cs="Courier New"/>
+          <w:color w:val="6897BB"/>
+          <w:sz w:val="20"/>
+          <w:szCs w:val="20"/>
+        </w:rPr>
+        <w:t>1</w:t>
+      </w:r>
+      <w:proofErr w:type="gramStart"/>
+      <w:r>
+        <w:rPr>
+          <w:rFonts w:ascii="Consolas" w:eastAsia="Times New Roman" w:hAnsi="Consolas" w:cs="Courier New"/>
+          <w:color w:val="A9B7C6"/>
+          <w:sz w:val="20"/>
+          <w:szCs w:val="20"/>
+        </w:rPr>
+        <w:t>]</w:t>
+      </w:r>
+      <w:r>
+        <w:rPr>
+          <w:rFonts w:ascii="Consolas" w:eastAsia="Times New Roman" w:hAnsi="Consolas" w:cs="Courier New"/>
+          <w:color w:val="CC7832"/>
+          <w:sz w:val="20"/>
+          <w:szCs w:val="20"/>
+        </w:rPr>
+        <w:t>,</w:t>
+      </w:r>
+      <w:r>
+        <w:rPr>
+          <w:rFonts w:ascii="Consolas" w:eastAsia="Times New Roman" w:hAnsi="Consolas" w:cs="Courier New"/>
+          <w:color w:val="A9B7C6"/>
+          <w:sz w:val="20"/>
+          <w:szCs w:val="20"/>
+        </w:rPr>
+        <w:t>O</w:t>
+      </w:r>
+      <w:proofErr w:type="gramEnd"/>
+      <w:r>
+        <w:rPr>
+          <w:rFonts w:ascii="Consolas" w:eastAsia="Times New Roman" w:hAnsi="Consolas" w:cs="Courier New"/>
+          <w:color w:val="A9B7C6"/>
+          <w:sz w:val="20"/>
+          <w:szCs w:val="20"/>
+        </w:rPr>
+        <w:t>_WRONLY|O_CREAT|O_TRUNC</w:t>
+      </w:r>
+      <w:r>
+        <w:rPr>
+          <w:rFonts w:ascii="Consolas" w:eastAsia="Times New Roman" w:hAnsi="Consolas" w:cs="Courier New"/>
+          <w:color w:val="CC7832"/>
+          <w:sz w:val="20"/>
+          <w:szCs w:val="20"/>
+        </w:rPr>
+        <w:t xml:space="preserve">, </w:t>
+      </w:r>
+      <w:r>
+        <w:rPr>
+          <w:rFonts w:ascii="Consolas" w:eastAsia="Times New Roman" w:hAnsi="Consolas" w:cs="Courier New"/>
+          <w:color w:val="6897BB"/>
+          <w:sz w:val="20"/>
+          <w:szCs w:val="20"/>
+        </w:rPr>
+        <w:t>0600</w:t>
+      </w:r>
+      <w:r>
+        <w:rPr>
+          <w:rFonts w:ascii="Consolas" w:eastAsia="Times New Roman" w:hAnsi="Consolas" w:cs="Courier New"/>
+          <w:color w:val="A9B7C6"/>
+          <w:sz w:val="20"/>
+          <w:szCs w:val="20"/>
+        </w:rPr>
+        <w:t>)</w:t>
+      </w:r>
+      <w:r>
+        <w:rPr>
+          <w:rFonts w:ascii="Consolas" w:eastAsia="Times New Roman" w:hAnsi="Consolas" w:cs="Courier New"/>
+          <w:color w:val="CC7832"/>
+          <w:sz w:val="20"/>
+          <w:szCs w:val="20"/>
+        </w:rPr>
+        <w:t>;</w:t>
+      </w:r>
+      <w:r>
+        <w:rPr>
+          <w:rFonts w:ascii="Consolas" w:eastAsia="Times New Roman" w:hAnsi="Consolas" w:cs="Courier New"/>
+          <w:color w:val="CC7832"/>
+          <w:sz w:val="20"/>
+          <w:szCs w:val="20"/>
+        </w:rPr>
+        <w:br/>
+        <w:t xml:space="preserve">    if </w:t>
+      </w:r>
+      <w:r>
+        <w:rPr>
+          <w:rFonts w:ascii="Consolas" w:eastAsia="Times New Roman" w:hAnsi="Consolas" w:cs="Courier New"/>
+          <w:color w:val="A9B7C6"/>
+          <w:sz w:val="20"/>
+          <w:szCs w:val="20"/>
+        </w:rPr>
+        <w:t>(</w:t>
+      </w:r>
+      <w:proofErr w:type="spellStart"/>
+      <w:r>
+        <w:rPr>
+          <w:rFonts w:ascii="Consolas" w:eastAsia="Times New Roman" w:hAnsi="Consolas" w:cs="Courier New"/>
+          <w:color w:val="A9B7C6"/>
+          <w:sz w:val="20"/>
+          <w:szCs w:val="20"/>
+        </w:rPr>
+        <w:t>StdFD</w:t>
+      </w:r>
+      <w:proofErr w:type="spellEnd"/>
+      <w:r>
+        <w:rPr>
+          <w:rFonts w:ascii="Consolas" w:eastAsia="Times New Roman" w:hAnsi="Consolas" w:cs="Courier New"/>
+          <w:color w:val="A9B7C6"/>
+          <w:sz w:val="20"/>
+          <w:szCs w:val="20"/>
+        </w:rPr>
+        <w:t xml:space="preserve"> == -</w:t>
+      </w:r>
+      <w:r>
+        <w:rPr>
+          <w:rFonts w:ascii="Consolas" w:eastAsia="Times New Roman" w:hAnsi="Consolas" w:cs="Courier New"/>
+          <w:color w:val="6897BB"/>
+          <w:sz w:val="20"/>
+          <w:szCs w:val="20"/>
+        </w:rPr>
+        <w:t>1</w:t>
+      </w:r>
+      <w:r>
+        <w:rPr>
+          <w:rFonts w:ascii="Consolas" w:eastAsia="Times New Roman" w:hAnsi="Consolas" w:cs="Courier New"/>
+          <w:color w:val="A9B7C6"/>
+          <w:sz w:val="20"/>
+          <w:szCs w:val="20"/>
+        </w:rPr>
+        <w:t>){</w:t>
+      </w:r>
+      <w:r>
+        <w:rPr>
+          <w:rFonts w:ascii="Consolas" w:eastAsia="Times New Roman" w:hAnsi="Consolas" w:cs="Courier New"/>
+          <w:color w:val="A9B7C6"/>
+          <w:sz w:val="20"/>
+          <w:szCs w:val="20"/>
+        </w:rPr>
+        <w:br/>
+        <w:t xml:space="preserve">        </w:t>
+      </w:r>
+      <w:proofErr w:type="spellStart"/>
+      <w:r>
+        <w:rPr>
+          <w:rFonts w:ascii="Consolas" w:eastAsia="Times New Roman" w:hAnsi="Consolas" w:cs="Courier New"/>
+          <w:color w:val="A9B7C6"/>
+          <w:sz w:val="20"/>
+          <w:szCs w:val="20"/>
+        </w:rPr>
+        <w:t>perror</w:t>
+      </w:r>
+      <w:proofErr w:type="spellEnd"/>
+      <w:r>
+        <w:rPr>
+          <w:rFonts w:ascii="Consolas" w:eastAsia="Times New Roman" w:hAnsi="Consolas" w:cs="Courier New"/>
+          <w:color w:val="A9B7C6"/>
+          <w:sz w:val="20"/>
+          <w:szCs w:val="20"/>
+        </w:rPr>
+        <w:t>(</w:t>
+      </w:r>
+      <w:r>
+        <w:rPr>
+          <w:rFonts w:ascii="Consolas" w:eastAsia="Times New Roman" w:hAnsi="Consolas" w:cs="Courier New"/>
+          <w:color w:val="6A8759"/>
+          <w:sz w:val="20"/>
+          <w:szCs w:val="20"/>
+        </w:rPr>
+        <w:t>"smash error: open failed"</w:t>
+      </w:r>
+      <w:r>
+        <w:rPr>
+          <w:rFonts w:ascii="Consolas" w:eastAsia="Times New Roman" w:hAnsi="Consolas" w:cs="Courier New"/>
+          <w:color w:val="A9B7C6"/>
+          <w:sz w:val="20"/>
+          <w:szCs w:val="20"/>
+        </w:rPr>
+        <w:t>)</w:t>
+      </w:r>
+      <w:r>
+        <w:rPr>
+          <w:rFonts w:ascii="Consolas" w:eastAsia="Times New Roman" w:hAnsi="Consolas" w:cs="Courier New"/>
+          <w:color w:val="CC7832"/>
+          <w:sz w:val="20"/>
+          <w:szCs w:val="20"/>
+        </w:rPr>
+        <w:t>;</w:t>
+      </w:r>
+      <w:r>
+        <w:rPr>
+          <w:rFonts w:ascii="Consolas" w:eastAsia="Times New Roman" w:hAnsi="Consolas" w:cs="Courier New"/>
+          <w:color w:val="CC7832"/>
+          <w:sz w:val="20"/>
+          <w:szCs w:val="20"/>
+        </w:rPr>
+        <w:br/>
+        <w:t xml:space="preserve">        </w:t>
+      </w:r>
+      <w:proofErr w:type="spellStart"/>
+      <w:r>
+        <w:rPr>
+          <w:rFonts w:ascii="Consolas" w:eastAsia="Times New Roman" w:hAnsi="Consolas" w:cs="Courier New"/>
+          <w:color w:val="A9B7C6"/>
+          <w:sz w:val="20"/>
+          <w:szCs w:val="20"/>
+        </w:rPr>
+        <w:t>StdFD</w:t>
+      </w:r>
+      <w:proofErr w:type="spellEnd"/>
+      <w:r>
+        <w:rPr>
+          <w:rFonts w:ascii="Consolas" w:eastAsia="Times New Roman" w:hAnsi="Consolas" w:cs="Courier New"/>
+          <w:color w:val="A9B7C6"/>
+          <w:sz w:val="20"/>
+          <w:szCs w:val="20"/>
+        </w:rPr>
+        <w:t xml:space="preserve"> = open(</w:t>
+      </w:r>
+      <w:r>
+        <w:rPr>
+          <w:rFonts w:ascii="Consolas" w:eastAsia="Times New Roman" w:hAnsi="Consolas" w:cs="Courier New"/>
+          <w:color w:val="6A8759"/>
+          <w:sz w:val="20"/>
+          <w:szCs w:val="20"/>
+        </w:rPr>
+        <w:t>"/dev/null"</w:t>
+      </w:r>
+      <w:r>
+        <w:rPr>
+          <w:rFonts w:ascii="Consolas" w:eastAsia="Times New Roman" w:hAnsi="Consolas" w:cs="Courier New"/>
+          <w:color w:val="CC7832"/>
+          <w:sz w:val="20"/>
+          <w:szCs w:val="20"/>
+        </w:rPr>
+        <w:t xml:space="preserve">, </w:t>
+      </w:r>
+      <w:r>
+        <w:rPr>
+          <w:rFonts w:ascii="Consolas" w:eastAsia="Times New Roman" w:hAnsi="Consolas" w:cs="Courier New"/>
+          <w:color w:val="A9B7C6"/>
+          <w:sz w:val="20"/>
+          <w:szCs w:val="20"/>
+        </w:rPr>
+        <w:t>O_WRONLY)</w:t>
+      </w:r>
+      <w:r>
+        <w:rPr>
+          <w:rFonts w:ascii="Consolas" w:eastAsia="Times New Roman" w:hAnsi="Consolas" w:cs="Courier New"/>
+          <w:color w:val="CC7832"/>
+          <w:sz w:val="20"/>
+          <w:szCs w:val="20"/>
+        </w:rPr>
+        <w:t>;</w:t>
+      </w:r>
+      <w:r>
+        <w:rPr>
+          <w:rFonts w:ascii="Consolas" w:eastAsia="Times New Roman" w:hAnsi="Consolas" w:cs="Courier New"/>
+          <w:color w:val="CC7832"/>
+          <w:sz w:val="20"/>
+          <w:szCs w:val="20"/>
+        </w:rPr>
+        <w:br/>
+        <w:t xml:space="preserve">        </w:t>
+      </w:r>
+      <w:r>
+        <w:rPr>
+          <w:rFonts w:ascii="Consolas" w:eastAsia="Times New Roman" w:hAnsi="Consolas" w:cs="Courier New"/>
+          <w:color w:val="808080"/>
+          <w:sz w:val="20"/>
+          <w:szCs w:val="20"/>
+        </w:rPr>
+        <w:t>//return;</w:t>
+      </w:r>
+      <w:r>
+        <w:rPr>
+          <w:rFonts w:ascii="Consolas" w:eastAsia="Times New Roman" w:hAnsi="Consolas" w:cs="Courier New"/>
+          <w:color w:val="808080"/>
+          <w:sz w:val="20"/>
+          <w:szCs w:val="20"/>
+        </w:rPr>
+        <w:br/>
+        <w:t xml:space="preserve">    </w:t>
+      </w:r>
+      <w:r>
+        <w:rPr>
+          <w:rFonts w:ascii="Consolas" w:eastAsia="Times New Roman" w:hAnsi="Consolas" w:cs="Courier New"/>
+          <w:color w:val="A9B7C6"/>
+          <w:sz w:val="20"/>
+          <w:szCs w:val="20"/>
+        </w:rPr>
+        <w:t>}</w:t>
+      </w:r>
+      <w:r>
+        <w:rPr>
+          <w:rFonts w:ascii="Consolas" w:eastAsia="Times New Roman" w:hAnsi="Consolas" w:cs="Courier New"/>
+          <w:color w:val="A9B7C6"/>
+          <w:sz w:val="20"/>
+          <w:szCs w:val="20"/>
+        </w:rPr>
+        <w:br/>
+        <w:t xml:space="preserve">    </w:t>
+      </w:r>
+      <w:r>
+        <w:rPr>
+          <w:rFonts w:ascii="Consolas" w:eastAsia="Times New Roman" w:hAnsi="Consolas" w:cs="Courier New"/>
+          <w:color w:val="CC7832"/>
+          <w:sz w:val="20"/>
+          <w:szCs w:val="20"/>
+        </w:rPr>
+        <w:t xml:space="preserve">if </w:t>
+      </w:r>
+      <w:r>
+        <w:rPr>
+          <w:rFonts w:ascii="Consolas" w:eastAsia="Times New Roman" w:hAnsi="Consolas" w:cs="Courier New"/>
+          <w:color w:val="A9B7C6"/>
+          <w:sz w:val="20"/>
+          <w:szCs w:val="20"/>
+        </w:rPr>
+        <w:t>(-</w:t>
+      </w:r>
+      <w:r>
+        <w:rPr>
+          <w:rFonts w:ascii="Consolas" w:eastAsia="Times New Roman" w:hAnsi="Consolas" w:cs="Courier New"/>
+          <w:color w:val="6897BB"/>
+          <w:sz w:val="20"/>
+          <w:szCs w:val="20"/>
+        </w:rPr>
+        <w:t xml:space="preserve">1 </w:t>
+      </w:r>
+      <w:r>
+        <w:rPr>
+          <w:rFonts w:ascii="Consolas" w:eastAsia="Times New Roman" w:hAnsi="Consolas" w:cs="Courier New"/>
+          <w:color w:val="A9B7C6"/>
+          <w:sz w:val="20"/>
+          <w:szCs w:val="20"/>
+        </w:rPr>
+        <w:t>== dup2(</w:t>
+      </w:r>
+      <w:proofErr w:type="spellStart"/>
+      <w:r>
+        <w:rPr>
+          <w:rFonts w:ascii="Consolas" w:eastAsia="Times New Roman" w:hAnsi="Consolas" w:cs="Courier New"/>
+          <w:color w:val="A9B7C6"/>
+          <w:sz w:val="20"/>
+          <w:szCs w:val="20"/>
+        </w:rPr>
+        <w:t>StdFD</w:t>
+      </w:r>
+      <w:proofErr w:type="spellEnd"/>
+      <w:r>
+        <w:rPr>
+          <w:rFonts w:ascii="Consolas" w:eastAsia="Times New Roman" w:hAnsi="Consolas" w:cs="Courier New"/>
+          <w:color w:val="CC7832"/>
+          <w:sz w:val="20"/>
+          <w:szCs w:val="20"/>
+        </w:rPr>
+        <w:t xml:space="preserve">, </w:t>
+      </w:r>
+      <w:proofErr w:type="spellStart"/>
+      <w:r>
+        <w:rPr>
+          <w:rFonts w:ascii="Consolas" w:eastAsia="Times New Roman" w:hAnsi="Consolas" w:cs="Courier New"/>
+          <w:color w:val="A9B7C6"/>
+          <w:sz w:val="20"/>
+          <w:szCs w:val="20"/>
+        </w:rPr>
+        <w:t>fileno</w:t>
+      </w:r>
+      <w:proofErr w:type="spellEnd"/>
+      <w:r>
+        <w:rPr>
+          <w:rFonts w:ascii="Consolas" w:eastAsia="Times New Roman" w:hAnsi="Consolas" w:cs="Courier New"/>
+          <w:color w:val="A9B7C6"/>
+          <w:sz w:val="20"/>
+          <w:szCs w:val="20"/>
+        </w:rPr>
+        <w:t>(</w:t>
+      </w:r>
+      <w:proofErr w:type="spellStart"/>
+      <w:r>
+        <w:rPr>
+          <w:rFonts w:ascii="Consolas" w:eastAsia="Times New Roman" w:hAnsi="Consolas" w:cs="Courier New"/>
+          <w:color w:val="A9B7C6"/>
+          <w:sz w:val="20"/>
+          <w:szCs w:val="20"/>
+        </w:rPr>
+        <w:t>stdout</w:t>
+      </w:r>
+      <w:proofErr w:type="spellEnd"/>
+      <w:r>
+        <w:rPr>
+          <w:rFonts w:ascii="Consolas" w:eastAsia="Times New Roman" w:hAnsi="Consolas" w:cs="Courier New"/>
+          <w:color w:val="A9B7C6"/>
+          <w:sz w:val="20"/>
+          <w:szCs w:val="20"/>
+        </w:rPr>
+        <w:t xml:space="preserve">))) { </w:t>
+      </w:r>
+      <w:proofErr w:type="spellStart"/>
+      <w:r>
+        <w:rPr>
+          <w:rFonts w:ascii="Consolas" w:eastAsia="Times New Roman" w:hAnsi="Consolas" w:cs="Courier New"/>
+          <w:color w:val="A9B7C6"/>
+          <w:sz w:val="20"/>
+          <w:szCs w:val="20"/>
+        </w:rPr>
+        <w:t>perror</w:t>
+      </w:r>
+      <w:proofErr w:type="spellEnd"/>
+      <w:r>
+        <w:rPr>
+          <w:rFonts w:ascii="Consolas" w:eastAsia="Times New Roman" w:hAnsi="Consolas" w:cs="Courier New"/>
+          <w:color w:val="A9B7C6"/>
+          <w:sz w:val="20"/>
+          <w:szCs w:val="20"/>
+        </w:rPr>
+        <w:t>(</w:t>
+      </w:r>
+      <w:r>
+        <w:rPr>
+          <w:rFonts w:ascii="Consolas" w:eastAsia="Times New Roman" w:hAnsi="Consolas" w:cs="Courier New"/>
+          <w:color w:val="6A8759"/>
+          <w:sz w:val="20"/>
+          <w:szCs w:val="20"/>
+        </w:rPr>
+        <w:t xml:space="preserve">"cannot redirect </w:t>
+      </w:r>
+      <w:proofErr w:type="spellStart"/>
+      <w:r>
+        <w:rPr>
+          <w:rFonts w:ascii="Consolas" w:eastAsia="Times New Roman" w:hAnsi="Consolas" w:cs="Courier New"/>
+          <w:color w:val="6A8759"/>
+          <w:sz w:val="20"/>
+          <w:szCs w:val="20"/>
+        </w:rPr>
+        <w:t>stdout</w:t>
+      </w:r>
+      <w:proofErr w:type="spellEnd"/>
+      <w:r>
+        <w:rPr>
+          <w:rFonts w:ascii="Consolas" w:eastAsia="Times New Roman" w:hAnsi="Consolas" w:cs="Courier New"/>
+          <w:color w:val="6A8759"/>
+          <w:sz w:val="20"/>
+          <w:szCs w:val="20"/>
+        </w:rPr>
+        <w:t>"</w:t>
+      </w:r>
+      <w:r>
+        <w:rPr>
+          <w:rFonts w:ascii="Consolas" w:eastAsia="Times New Roman" w:hAnsi="Consolas" w:cs="Courier New"/>
+          <w:color w:val="A9B7C6"/>
+          <w:sz w:val="20"/>
+          <w:szCs w:val="20"/>
+        </w:rPr>
+        <w:t>)</w:t>
+      </w:r>
+      <w:r>
+        <w:rPr>
+          <w:rFonts w:ascii="Consolas" w:eastAsia="Times New Roman" w:hAnsi="Consolas" w:cs="Courier New"/>
+          <w:color w:val="CC7832"/>
+          <w:sz w:val="20"/>
+          <w:szCs w:val="20"/>
+        </w:rPr>
+        <w:t>;</w:t>
+      </w:r>
+    </w:p>
+    <w:p>
+      <w:pPr>
+        <w:bidi/>
+        <w:spacing w:after="0" w:line="360" w:lineRule="auto"/>
+        <w:rPr>
+          <w:rFonts w:cs="David"/>
+          <w:sz w:val="24"/>
+          <w:szCs w:val="24"/>
+        </w:rPr>
+      </w:pPr>
+    </w:p>
+    <w:p>
+      <w:pPr>
+        <w:pStyle w:val="ListParagraph"/>
+        <w:numPr>
+          <w:ilvl w:val="0"/>
+          <w:numId w:val="2"/>
+        </w:numPr>
+        <w:spacing w:after="0" w:line="360" w:lineRule="auto"/>
+        <w:rPr>
+          <w:rFonts w:cs="David"/>
+          <w:sz w:val="24"/>
+          <w:szCs w:val="24"/>
+        </w:rPr>
+      </w:pPr>
+      <w:r>
+        <w:rPr>
+          <w:rFonts w:cs="David"/>
+          <w:sz w:val="24"/>
+          <w:szCs w:val="24"/>
+        </w:rPr>
+        <w:t xml:space="preserve">Save the FD of </w:t>
+      </w:r>
+      <w:proofErr w:type="spellStart"/>
+      <w:r>
+        <w:rPr>
+          <w:rFonts w:cs="David"/>
+          <w:sz w:val="24"/>
+          <w:szCs w:val="24"/>
+        </w:rPr>
+        <w:t>stdout</w:t>
+      </w:r>
+      <w:proofErr w:type="spellEnd"/>
+      <w:r>
+        <w:rPr>
+          <w:rFonts w:cs="David"/>
+          <w:sz w:val="24"/>
+          <w:szCs w:val="24"/>
+        </w:rPr>
+        <w:t xml:space="preserve"> (using dup)</w:t>
+      </w:r>
+    </w:p>
+    <w:p>
+      <w:pPr>
+        <w:pStyle w:val="ListParagraph"/>
+        <w:numPr>
+          <w:ilvl w:val="0"/>
+          <w:numId w:val="2"/>
+        </w:numPr>
+        <w:spacing w:after="0" w:line="360" w:lineRule="auto"/>
+        <w:rPr>
+          <w:rFonts w:cs="David"/>
+          <w:sz w:val="24"/>
+          <w:szCs w:val="24"/>
+        </w:rPr>
+      </w:pPr>
+      <w:r>
+        <w:rPr>
+          <w:rFonts w:cs="David"/>
+          <w:sz w:val="24"/>
+          <w:szCs w:val="24"/>
+        </w:rPr>
+        <w:t xml:space="preserve">Open the file (with flags and permissions), save it as a new FD in the </w:t>
+      </w:r>
+      <w:proofErr w:type="gramStart"/>
+      <w:r>
+        <w:rPr>
+          <w:rFonts w:cs="David"/>
+          <w:sz w:val="24"/>
+          <w:szCs w:val="24"/>
+        </w:rPr>
+        <w:t>FDT</w:t>
+      </w:r>
+      <w:proofErr w:type="gramEnd"/>
+    </w:p>
+    <w:p>
+      <w:pPr>
+        <w:pStyle w:val="ListParagraph"/>
+        <w:numPr>
+          <w:ilvl w:val="0"/>
+          <w:numId w:val="2"/>
+        </w:numPr>
+        <w:spacing w:after="0" w:line="360" w:lineRule="auto"/>
+        <w:rPr>
+          <w:rFonts w:cs="David"/>
+          <w:sz w:val="24"/>
+          <w:szCs w:val="24"/>
+        </w:rPr>
+      </w:pPr>
+      <w:r>
+        <w:rPr>
+          <w:rFonts w:cs="David"/>
+          <w:sz w:val="24"/>
+          <w:szCs w:val="24"/>
+        </w:rPr>
+        <w:t xml:space="preserve">Save the new FD created inside the </w:t>
+      </w:r>
+      <w:proofErr w:type="spellStart"/>
+      <w:r>
+        <w:rPr>
+          <w:rFonts w:cs="David"/>
+          <w:sz w:val="24"/>
+          <w:szCs w:val="24"/>
+        </w:rPr>
+        <w:t>stdout</w:t>
+      </w:r>
+      <w:proofErr w:type="spellEnd"/>
+      <w:r>
+        <w:rPr>
+          <w:rFonts w:cs="David"/>
+          <w:sz w:val="24"/>
+          <w:szCs w:val="24"/>
+        </w:rPr>
+        <w:t xml:space="preserve"> (using dup2)</w:t>
+      </w:r>
+    </w:p>
+    <w:p>
+      <w:pPr>
+        <w:pStyle w:val="ListParagraph"/>
+        <w:numPr>
+          <w:ilvl w:val="0"/>
+          <w:numId w:val="2"/>
+        </w:numPr>
+        <w:spacing w:after="0" w:line="360" w:lineRule="auto"/>
+        <w:rPr>
+          <w:rFonts w:cs="David"/>
+          <w:sz w:val="24"/>
+          <w:szCs w:val="24"/>
+        </w:rPr>
+      </w:pPr>
+      <w:r>
+        <w:rPr>
+          <w:rFonts w:cs="David"/>
+          <w:sz w:val="24"/>
+          <w:szCs w:val="24"/>
+        </w:rPr>
+        <w:t>Close something?</w:t>
+      </w:r>
+    </w:p>
+    <w:p>
+      <w:pPr>
+        <w:pStyle w:val="ListParagraph"/>
+        <w:numPr>
+          <w:ilvl w:val="0"/>
+          <w:numId w:val="2"/>
+        </w:numPr>
         <w:spacing w:after="0" w:line="360" w:lineRule="auto"/>
         <w:rPr>
           <w:rFonts w:cs="David"/>
@@ -2125,6 +3710,54 @@
       <w:contextualSpacing/>
     </w:pPr>
   </w:style>
+  <w:style w:type="paragraph" w:styleId="HTMLPreformatted">
+    <w:name w:val="HTML Preformatted"/>
+    <w:basedOn w:val="Normal"/>
+    <w:link w:val="HTMLPreformattedChar"/>
+    <w:uiPriority w:val="99"/>
+    <w:semiHidden/>
+    <w:unhideWhenUsed/>
+    <w:rsid w:val="00E57F8A"/>
+    <w:pPr>
+      <w:tabs>
+        <w:tab w:val="left" w:pos="916"/>
+        <w:tab w:val="left" w:pos="1832"/>
+        <w:tab w:val="left" w:pos="2748"/>
+        <w:tab w:val="left" w:pos="3664"/>
+        <w:tab w:val="left" w:pos="4580"/>
+        <w:tab w:val="left" w:pos="5496"/>
+        <w:tab w:val="left" w:pos="6412"/>
+        <w:tab w:val="left" w:pos="7328"/>
+        <w:tab w:val="left" w:pos="8244"/>
+        <w:tab w:val="left" w:pos="9160"/>
+        <w:tab w:val="left" w:pos="10076"/>
+        <w:tab w:val="left" w:pos="10992"/>
+        <w:tab w:val="left" w:pos="11908"/>
+        <w:tab w:val="left" w:pos="12824"/>
+        <w:tab w:val="left" w:pos="13740"/>
+        <w:tab w:val="left" w:pos="14656"/>
+      </w:tabs>
+      <w:spacing w:after="0" w:line="240" w:lineRule="auto"/>
+    </w:pPr>
+    <w:rPr>
+      <w:rFonts w:ascii="Courier New" w:eastAsia="Times New Roman" w:hAnsi="Courier New" w:cs="Courier New"/>
+      <w:sz w:val="20"/>
+      <w:szCs w:val="20"/>
+    </w:rPr>
+  </w:style>
+  <w:style w:type="character" w:customStyle="1" w:styleId="HTMLPreformattedChar">
+    <w:name w:val="HTML Preformatted Char"/>
+    <w:basedOn w:val="DefaultParagraphFont"/>
+    <w:link w:val="HTMLPreformatted"/>
+    <w:uiPriority w:val="99"/>
+    <w:semiHidden/>
+    <w:rsid w:val="00E57F8A"/>
+    <w:rPr>
+      <w:rFonts w:ascii="Courier New" w:eastAsia="Times New Roman" w:hAnsi="Courier New" w:cs="Courier New"/>
+      <w:sz w:val="20"/>
+      <w:szCs w:val="20"/>
+    </w:rPr>
+  </w:style>
 </w:styles>
 </file>
 

</xml_diff>